<commit_message>
Build 17 - Output file generation
Signed-off-by: duncanamps <duncan@duncanamps.com>
#128 version number showing as V2.0 instead of V0.2
#131 output to .com file is always sieve.com, implement --com option
#132 output to .log file is always error_obj.log, implement --errorlog option
#133 output to hex file not implemented, implement --hex option
</commit_message>
<xml_diff>
--- a/docs/xa80_assembler_user_manual_0.1.docx
+++ b/docs/xa80_assembler_user_manual_0.1.docx
@@ -99,9 +99,11 @@
             <w:rPr>
               <w:rFonts w:eastAsiaTheme="minorEastAsia"/>
               <w:noProof/>
+              <w:kern w:val="2"/>
               <w:sz w:val="22"/>
               <w:szCs w:val="22"/>
               <w:lang w:eastAsia="en-GB"/>
+              <w14:ligatures w14:val="standardContextual"/>
             </w:rPr>
           </w:pPr>
           <w:r>
@@ -113,7 +115,7 @@
           <w:r>
             <w:fldChar w:fldCharType="separate"/>
           </w:r>
-          <w:hyperlink w:anchor="_Toc113885546" w:history="1">
+          <w:hyperlink w:anchor="_Toc136638002" w:history="1">
             <w:r>
               <w:rPr>
                 <w:rStyle w:val="Hyperlink"/>
@@ -125,9 +127,11 @@
               <w:rPr>
                 <w:rFonts w:eastAsiaTheme="minorEastAsia"/>
                 <w:noProof/>
-                <w:sz w:val="22"/>
-                <w:szCs w:val="22"/>
-                <w:lang w:eastAsia="en-GB"/>
+                <w:kern w:val="2"/>
+                <w:sz w:val="22"/>
+                <w:szCs w:val="22"/>
+                <w:lang w:eastAsia="en-GB"/>
+                <w14:ligatures w14:val="standardContextual"/>
               </w:rPr>
               <w:tab/>
             </w:r>
@@ -157,7 +161,7 @@
                 <w:noProof/>
                 <w:webHidden/>
               </w:rPr>
-              <w:instrText xml:space="preserve"> PAGEREF _Toc113885546 \h </w:instrText>
+              <w:instrText xml:space="preserve"> PAGEREF _Toc136638002 \h </w:instrText>
             </w:r>
             <w:r>
               <w:rPr>
@@ -198,12 +202,14 @@
             <w:rPr>
               <w:rFonts w:eastAsiaTheme="minorEastAsia"/>
               <w:noProof/>
+              <w:kern w:val="2"/>
               <w:sz w:val="22"/>
               <w:szCs w:val="22"/>
               <w:lang w:eastAsia="en-GB"/>
+              <w14:ligatures w14:val="standardContextual"/>
             </w:rPr>
           </w:pPr>
-          <w:hyperlink w:anchor="_Toc113885547" w:history="1">
+          <w:hyperlink w:anchor="_Toc136638003" w:history="1">
             <w:r>
               <w:rPr>
                 <w:rStyle w:val="Hyperlink"/>
@@ -215,9 +221,11 @@
               <w:rPr>
                 <w:rFonts w:eastAsiaTheme="minorEastAsia"/>
                 <w:noProof/>
-                <w:sz w:val="22"/>
-                <w:szCs w:val="22"/>
-                <w:lang w:eastAsia="en-GB"/>
+                <w:kern w:val="2"/>
+                <w:sz w:val="22"/>
+                <w:szCs w:val="22"/>
+                <w:lang w:eastAsia="en-GB"/>
+                <w14:ligatures w14:val="standardContextual"/>
               </w:rPr>
               <w:tab/>
             </w:r>
@@ -247,7 +255,7 @@
                 <w:noProof/>
                 <w:webHidden/>
               </w:rPr>
-              <w:instrText xml:space="preserve"> PAGEREF _Toc113885547 \h </w:instrText>
+              <w:instrText xml:space="preserve"> PAGEREF _Toc136638003 \h </w:instrText>
             </w:r>
             <w:r>
               <w:rPr>
@@ -288,12 +296,14 @@
             <w:rPr>
               <w:rFonts w:eastAsiaTheme="minorEastAsia"/>
               <w:noProof/>
+              <w:kern w:val="2"/>
               <w:sz w:val="22"/>
               <w:szCs w:val="22"/>
               <w:lang w:eastAsia="en-GB"/>
+              <w14:ligatures w14:val="standardContextual"/>
             </w:rPr>
           </w:pPr>
-          <w:hyperlink w:anchor="_Toc113885548" w:history="1">
+          <w:hyperlink w:anchor="_Toc136638004" w:history="1">
             <w:r>
               <w:rPr>
                 <w:rStyle w:val="Hyperlink"/>
@@ -305,9 +315,11 @@
               <w:rPr>
                 <w:rFonts w:eastAsiaTheme="minorEastAsia"/>
                 <w:noProof/>
-                <w:sz w:val="22"/>
-                <w:szCs w:val="22"/>
-                <w:lang w:eastAsia="en-GB"/>
+                <w:kern w:val="2"/>
+                <w:sz w:val="22"/>
+                <w:szCs w:val="22"/>
+                <w:lang w:eastAsia="en-GB"/>
+                <w14:ligatures w14:val="standardContextual"/>
               </w:rPr>
               <w:tab/>
             </w:r>
@@ -337,7 +349,7 @@
                 <w:noProof/>
                 <w:webHidden/>
               </w:rPr>
-              <w:instrText xml:space="preserve"> PAGEREF _Toc113885548 \h </w:instrText>
+              <w:instrText xml:space="preserve"> PAGEREF _Toc136638004 \h </w:instrText>
             </w:r>
             <w:r>
               <w:rPr>
@@ -378,12 +390,14 @@
             <w:rPr>
               <w:rFonts w:eastAsiaTheme="minorEastAsia"/>
               <w:noProof/>
+              <w:kern w:val="2"/>
               <w:sz w:val="22"/>
               <w:szCs w:val="22"/>
               <w:lang w:eastAsia="en-GB"/>
+              <w14:ligatures w14:val="standardContextual"/>
             </w:rPr>
           </w:pPr>
-          <w:hyperlink w:anchor="_Toc113885549" w:history="1">
+          <w:hyperlink w:anchor="_Toc136638005" w:history="1">
             <w:r>
               <w:rPr>
                 <w:rStyle w:val="Hyperlink"/>
@@ -395,9 +409,11 @@
               <w:rPr>
                 <w:rFonts w:eastAsiaTheme="minorEastAsia"/>
                 <w:noProof/>
-                <w:sz w:val="22"/>
-                <w:szCs w:val="22"/>
-                <w:lang w:eastAsia="en-GB"/>
+                <w:kern w:val="2"/>
+                <w:sz w:val="22"/>
+                <w:szCs w:val="22"/>
+                <w:lang w:eastAsia="en-GB"/>
+                <w14:ligatures w14:val="standardContextual"/>
               </w:rPr>
               <w:tab/>
             </w:r>
@@ -427,7 +443,7 @@
                 <w:noProof/>
                 <w:webHidden/>
               </w:rPr>
-              <w:instrText xml:space="preserve"> PAGEREF _Toc113885549 \h </w:instrText>
+              <w:instrText xml:space="preserve"> PAGEREF _Toc136638005 \h </w:instrText>
             </w:r>
             <w:r>
               <w:rPr>
@@ -468,12 +484,14 @@
             <w:rPr>
               <w:rFonts w:eastAsiaTheme="minorEastAsia"/>
               <w:noProof/>
+              <w:kern w:val="2"/>
               <w:sz w:val="22"/>
               <w:szCs w:val="22"/>
               <w:lang w:eastAsia="en-GB"/>
+              <w14:ligatures w14:val="standardContextual"/>
             </w:rPr>
           </w:pPr>
-          <w:hyperlink w:anchor="_Toc113885550" w:history="1">
+          <w:hyperlink w:anchor="_Toc136638006" w:history="1">
             <w:r>
               <w:rPr>
                 <w:rStyle w:val="Hyperlink"/>
@@ -485,9 +503,11 @@
               <w:rPr>
                 <w:rFonts w:eastAsiaTheme="minorEastAsia"/>
                 <w:noProof/>
-                <w:sz w:val="22"/>
-                <w:szCs w:val="22"/>
-                <w:lang w:eastAsia="en-GB"/>
+                <w:kern w:val="2"/>
+                <w:sz w:val="22"/>
+                <w:szCs w:val="22"/>
+                <w:lang w:eastAsia="en-GB"/>
+                <w14:ligatures w14:val="standardContextual"/>
               </w:rPr>
               <w:tab/>
             </w:r>
@@ -517,7 +537,7 @@
                 <w:noProof/>
                 <w:webHidden/>
               </w:rPr>
-              <w:instrText xml:space="preserve"> PAGEREF _Toc113885550 \h </w:instrText>
+              <w:instrText xml:space="preserve"> PAGEREF _Toc136638006 \h </w:instrText>
             </w:r>
             <w:r>
               <w:rPr>
@@ -558,12 +578,14 @@
             <w:rPr>
               <w:rFonts w:eastAsiaTheme="minorEastAsia"/>
               <w:noProof/>
+              <w:kern w:val="2"/>
               <w:sz w:val="22"/>
               <w:szCs w:val="22"/>
               <w:lang w:eastAsia="en-GB"/>
+              <w14:ligatures w14:val="standardContextual"/>
             </w:rPr>
           </w:pPr>
-          <w:hyperlink w:anchor="_Toc113885551" w:history="1">
+          <w:hyperlink w:anchor="_Toc136638007" w:history="1">
             <w:r>
               <w:rPr>
                 <w:rStyle w:val="Hyperlink"/>
@@ -575,9 +597,11 @@
               <w:rPr>
                 <w:rFonts w:eastAsiaTheme="minorEastAsia"/>
                 <w:noProof/>
-                <w:sz w:val="22"/>
-                <w:szCs w:val="22"/>
-                <w:lang w:eastAsia="en-GB"/>
+                <w:kern w:val="2"/>
+                <w:sz w:val="22"/>
+                <w:szCs w:val="22"/>
+                <w:lang w:eastAsia="en-GB"/>
+                <w14:ligatures w14:val="standardContextual"/>
               </w:rPr>
               <w:tab/>
             </w:r>
@@ -607,7 +631,7 @@
                 <w:noProof/>
                 <w:webHidden/>
               </w:rPr>
-              <w:instrText xml:space="preserve"> PAGEREF _Toc113885551 \h </w:instrText>
+              <w:instrText xml:space="preserve"> PAGEREF _Toc136638007 \h </w:instrText>
             </w:r>
             <w:r>
               <w:rPr>
@@ -648,12 +672,14 @@
             <w:rPr>
               <w:rFonts w:eastAsiaTheme="minorEastAsia"/>
               <w:noProof/>
+              <w:kern w:val="2"/>
               <w:sz w:val="22"/>
               <w:szCs w:val="22"/>
               <w:lang w:eastAsia="en-GB"/>
+              <w14:ligatures w14:val="standardContextual"/>
             </w:rPr>
           </w:pPr>
-          <w:hyperlink w:anchor="_Toc113885552" w:history="1">
+          <w:hyperlink w:anchor="_Toc136638008" w:history="1">
             <w:r>
               <w:rPr>
                 <w:rStyle w:val="Hyperlink"/>
@@ -665,9 +691,11 @@
               <w:rPr>
                 <w:rFonts w:eastAsiaTheme="minorEastAsia"/>
                 <w:noProof/>
-                <w:sz w:val="22"/>
-                <w:szCs w:val="22"/>
-                <w:lang w:eastAsia="en-GB"/>
+                <w:kern w:val="2"/>
+                <w:sz w:val="22"/>
+                <w:szCs w:val="22"/>
+                <w:lang w:eastAsia="en-GB"/>
+                <w14:ligatures w14:val="standardContextual"/>
               </w:rPr>
               <w:tab/>
             </w:r>
@@ -697,7 +725,7 @@
                 <w:noProof/>
                 <w:webHidden/>
               </w:rPr>
-              <w:instrText xml:space="preserve"> PAGEREF _Toc113885552 \h </w:instrText>
+              <w:instrText xml:space="preserve"> PAGEREF _Toc136638008 \h </w:instrText>
             </w:r>
             <w:r>
               <w:rPr>
@@ -738,12 +766,14 @@
             <w:rPr>
               <w:rFonts w:eastAsiaTheme="minorEastAsia"/>
               <w:noProof/>
+              <w:kern w:val="2"/>
               <w:sz w:val="22"/>
               <w:szCs w:val="22"/>
               <w:lang w:eastAsia="en-GB"/>
+              <w14:ligatures w14:val="standardContextual"/>
             </w:rPr>
           </w:pPr>
-          <w:hyperlink w:anchor="_Toc113885553" w:history="1">
+          <w:hyperlink w:anchor="_Toc136638009" w:history="1">
             <w:r>
               <w:rPr>
                 <w:rStyle w:val="Hyperlink"/>
@@ -755,9 +785,11 @@
               <w:rPr>
                 <w:rFonts w:eastAsiaTheme="minorEastAsia"/>
                 <w:noProof/>
-                <w:sz w:val="22"/>
-                <w:szCs w:val="22"/>
-                <w:lang w:eastAsia="en-GB"/>
+                <w:kern w:val="2"/>
+                <w:sz w:val="22"/>
+                <w:szCs w:val="22"/>
+                <w:lang w:eastAsia="en-GB"/>
+                <w14:ligatures w14:val="standardContextual"/>
               </w:rPr>
               <w:tab/>
             </w:r>
@@ -787,7 +819,7 @@
                 <w:noProof/>
                 <w:webHidden/>
               </w:rPr>
-              <w:instrText xml:space="preserve"> PAGEREF _Toc113885553 \h </w:instrText>
+              <w:instrText xml:space="preserve"> PAGEREF _Toc136638009 \h </w:instrText>
             </w:r>
             <w:r>
               <w:rPr>
@@ -828,12 +860,14 @@
             <w:rPr>
               <w:rFonts w:eastAsiaTheme="minorEastAsia"/>
               <w:noProof/>
+              <w:kern w:val="2"/>
               <w:sz w:val="22"/>
               <w:szCs w:val="22"/>
               <w:lang w:eastAsia="en-GB"/>
+              <w14:ligatures w14:val="standardContextual"/>
             </w:rPr>
           </w:pPr>
-          <w:hyperlink w:anchor="_Toc113885554" w:history="1">
+          <w:hyperlink w:anchor="_Toc136638010" w:history="1">
             <w:r>
               <w:rPr>
                 <w:rStyle w:val="Hyperlink"/>
@@ -845,9 +879,11 @@
               <w:rPr>
                 <w:rFonts w:eastAsiaTheme="minorEastAsia"/>
                 <w:noProof/>
-                <w:sz w:val="22"/>
-                <w:szCs w:val="22"/>
-                <w:lang w:eastAsia="en-GB"/>
+                <w:kern w:val="2"/>
+                <w:sz w:val="22"/>
+                <w:szCs w:val="22"/>
+                <w:lang w:eastAsia="en-GB"/>
+                <w14:ligatures w14:val="standardContextual"/>
               </w:rPr>
               <w:tab/>
             </w:r>
@@ -877,7 +913,7 @@
                 <w:noProof/>
                 <w:webHidden/>
               </w:rPr>
-              <w:instrText xml:space="preserve"> PAGEREF _Toc113885554 \h </w:instrText>
+              <w:instrText xml:space="preserve"> PAGEREF _Toc136638010 \h </w:instrText>
             </w:r>
             <w:r>
               <w:rPr>
@@ -918,12 +954,14 @@
             <w:rPr>
               <w:rFonts w:eastAsiaTheme="minorEastAsia"/>
               <w:noProof/>
+              <w:kern w:val="2"/>
               <w:sz w:val="22"/>
               <w:szCs w:val="22"/>
               <w:lang w:eastAsia="en-GB"/>
+              <w14:ligatures w14:val="standardContextual"/>
             </w:rPr>
           </w:pPr>
-          <w:hyperlink w:anchor="_Toc113885555" w:history="1">
+          <w:hyperlink w:anchor="_Toc136638011" w:history="1">
             <w:r>
               <w:rPr>
                 <w:rStyle w:val="Hyperlink"/>
@@ -935,9 +973,11 @@
               <w:rPr>
                 <w:rFonts w:eastAsiaTheme="minorEastAsia"/>
                 <w:noProof/>
-                <w:sz w:val="22"/>
-                <w:szCs w:val="22"/>
-                <w:lang w:eastAsia="en-GB"/>
+                <w:kern w:val="2"/>
+                <w:sz w:val="22"/>
+                <w:szCs w:val="22"/>
+                <w:lang w:eastAsia="en-GB"/>
+                <w14:ligatures w14:val="standardContextual"/>
               </w:rPr>
               <w:tab/>
             </w:r>
@@ -967,7 +1007,7 @@
                 <w:noProof/>
                 <w:webHidden/>
               </w:rPr>
-              <w:instrText xml:space="preserve"> PAGEREF _Toc113885555 \h </w:instrText>
+              <w:instrText xml:space="preserve"> PAGEREF _Toc136638011 \h </w:instrText>
             </w:r>
             <w:r>
               <w:rPr>
@@ -1008,12 +1048,14 @@
             <w:rPr>
               <w:rFonts w:eastAsiaTheme="minorEastAsia"/>
               <w:noProof/>
+              <w:kern w:val="2"/>
               <w:sz w:val="22"/>
               <w:szCs w:val="22"/>
               <w:lang w:eastAsia="en-GB"/>
+              <w14:ligatures w14:val="standardContextual"/>
             </w:rPr>
           </w:pPr>
-          <w:hyperlink w:anchor="_Toc113885556" w:history="1">
+          <w:hyperlink w:anchor="_Toc136638012" w:history="1">
             <w:r>
               <w:rPr>
                 <w:rStyle w:val="Hyperlink"/>
@@ -1025,9 +1067,11 @@
               <w:rPr>
                 <w:rFonts w:eastAsiaTheme="minorEastAsia"/>
                 <w:noProof/>
-                <w:sz w:val="22"/>
-                <w:szCs w:val="22"/>
-                <w:lang w:eastAsia="en-GB"/>
+                <w:kern w:val="2"/>
+                <w:sz w:val="22"/>
+                <w:szCs w:val="22"/>
+                <w:lang w:eastAsia="en-GB"/>
+                <w14:ligatures w14:val="standardContextual"/>
               </w:rPr>
               <w:tab/>
             </w:r>
@@ -1057,7 +1101,7 @@
                 <w:noProof/>
                 <w:webHidden/>
               </w:rPr>
-              <w:instrText xml:space="preserve"> PAGEREF _Toc113885556 \h </w:instrText>
+              <w:instrText xml:space="preserve"> PAGEREF _Toc136638012 \h </w:instrText>
             </w:r>
             <w:r>
               <w:rPr>
@@ -1077,7 +1121,7 @@
                 <w:noProof/>
                 <w:webHidden/>
               </w:rPr>
-              <w:t>11</w:t>
+              <w:t>10</w:t>
             </w:r>
             <w:r>
               <w:rPr>
@@ -1098,12 +1142,14 @@
             <w:rPr>
               <w:rFonts w:eastAsiaTheme="minorEastAsia"/>
               <w:noProof/>
+              <w:kern w:val="2"/>
               <w:sz w:val="22"/>
               <w:szCs w:val="22"/>
               <w:lang w:eastAsia="en-GB"/>
+              <w14:ligatures w14:val="standardContextual"/>
             </w:rPr>
           </w:pPr>
-          <w:hyperlink w:anchor="_Toc113885557" w:history="1">
+          <w:hyperlink w:anchor="_Toc136638013" w:history="1">
             <w:r>
               <w:rPr>
                 <w:rStyle w:val="Hyperlink"/>
@@ -1115,9 +1161,11 @@
               <w:rPr>
                 <w:rFonts w:eastAsiaTheme="minorEastAsia"/>
                 <w:noProof/>
-                <w:sz w:val="22"/>
-                <w:szCs w:val="22"/>
-                <w:lang w:eastAsia="en-GB"/>
+                <w:kern w:val="2"/>
+                <w:sz w:val="22"/>
+                <w:szCs w:val="22"/>
+                <w:lang w:eastAsia="en-GB"/>
+                <w14:ligatures w14:val="standardContextual"/>
               </w:rPr>
               <w:tab/>
             </w:r>
@@ -1147,7 +1195,7 @@
                 <w:noProof/>
                 <w:webHidden/>
               </w:rPr>
-              <w:instrText xml:space="preserve"> PAGEREF _Toc113885557 \h </w:instrText>
+              <w:instrText xml:space="preserve"> PAGEREF _Toc136638013 \h </w:instrText>
             </w:r>
             <w:r>
               <w:rPr>
@@ -1167,7 +1215,7 @@
                 <w:noProof/>
                 <w:webHidden/>
               </w:rPr>
-              <w:t>11</w:t>
+              <w:t>10</w:t>
             </w:r>
             <w:r>
               <w:rPr>
@@ -1188,12 +1236,14 @@
             <w:rPr>
               <w:rFonts w:eastAsiaTheme="minorEastAsia"/>
               <w:noProof/>
+              <w:kern w:val="2"/>
               <w:sz w:val="22"/>
               <w:szCs w:val="22"/>
               <w:lang w:eastAsia="en-GB"/>
+              <w14:ligatures w14:val="standardContextual"/>
             </w:rPr>
           </w:pPr>
-          <w:hyperlink w:anchor="_Toc113885558" w:history="1">
+          <w:hyperlink w:anchor="_Toc136638014" w:history="1">
             <w:r>
               <w:rPr>
                 <w:rStyle w:val="Hyperlink"/>
@@ -1205,9 +1255,11 @@
               <w:rPr>
                 <w:rFonts w:eastAsiaTheme="minorEastAsia"/>
                 <w:noProof/>
-                <w:sz w:val="22"/>
-                <w:szCs w:val="22"/>
-                <w:lang w:eastAsia="en-GB"/>
+                <w:kern w:val="2"/>
+                <w:sz w:val="22"/>
+                <w:szCs w:val="22"/>
+                <w:lang w:eastAsia="en-GB"/>
+                <w14:ligatures w14:val="standardContextual"/>
               </w:rPr>
               <w:tab/>
             </w:r>
@@ -1237,7 +1289,7 @@
                 <w:noProof/>
                 <w:webHidden/>
               </w:rPr>
-              <w:instrText xml:space="preserve"> PAGEREF _Toc113885558 \h </w:instrText>
+              <w:instrText xml:space="preserve"> PAGEREF _Toc136638014 \h </w:instrText>
             </w:r>
             <w:r>
               <w:rPr>
@@ -1278,12 +1330,14 @@
             <w:rPr>
               <w:rFonts w:eastAsiaTheme="minorEastAsia"/>
               <w:noProof/>
+              <w:kern w:val="2"/>
               <w:sz w:val="22"/>
               <w:szCs w:val="22"/>
               <w:lang w:eastAsia="en-GB"/>
+              <w14:ligatures w14:val="standardContextual"/>
             </w:rPr>
           </w:pPr>
-          <w:hyperlink w:anchor="_Toc113885559" w:history="1">
+          <w:hyperlink w:anchor="_Toc136638015" w:history="1">
             <w:r>
               <w:rPr>
                 <w:rStyle w:val="Hyperlink"/>
@@ -1295,9 +1349,11 @@
               <w:rPr>
                 <w:rFonts w:eastAsiaTheme="minorEastAsia"/>
                 <w:noProof/>
-                <w:sz w:val="22"/>
-                <w:szCs w:val="22"/>
-                <w:lang w:eastAsia="en-GB"/>
+                <w:kern w:val="2"/>
+                <w:sz w:val="22"/>
+                <w:szCs w:val="22"/>
+                <w:lang w:eastAsia="en-GB"/>
+                <w14:ligatures w14:val="standardContextual"/>
               </w:rPr>
               <w:tab/>
             </w:r>
@@ -1327,7 +1383,7 @@
                 <w:noProof/>
                 <w:webHidden/>
               </w:rPr>
-              <w:instrText xml:space="preserve"> PAGEREF _Toc113885559 \h </w:instrText>
+              <w:instrText xml:space="preserve"> PAGEREF _Toc136638015 \h </w:instrText>
             </w:r>
             <w:r>
               <w:rPr>
@@ -1347,7 +1403,7 @@
                 <w:noProof/>
                 <w:webHidden/>
               </w:rPr>
-              <w:t>12</w:t>
+              <w:t>11</w:t>
             </w:r>
             <w:r>
               <w:rPr>
@@ -1368,12 +1424,14 @@
             <w:rPr>
               <w:rFonts w:eastAsiaTheme="minorEastAsia"/>
               <w:noProof/>
+              <w:kern w:val="2"/>
               <w:sz w:val="22"/>
               <w:szCs w:val="22"/>
               <w:lang w:eastAsia="en-GB"/>
+              <w14:ligatures w14:val="standardContextual"/>
             </w:rPr>
           </w:pPr>
-          <w:hyperlink w:anchor="_Toc113885560" w:history="1">
+          <w:hyperlink w:anchor="_Toc136638016" w:history="1">
             <w:r>
               <w:rPr>
                 <w:rStyle w:val="Hyperlink"/>
@@ -1385,9 +1443,11 @@
               <w:rPr>
                 <w:rFonts w:eastAsiaTheme="minorEastAsia"/>
                 <w:noProof/>
-                <w:sz w:val="22"/>
-                <w:szCs w:val="22"/>
-                <w:lang w:eastAsia="en-GB"/>
+                <w:kern w:val="2"/>
+                <w:sz w:val="22"/>
+                <w:szCs w:val="22"/>
+                <w:lang w:eastAsia="en-GB"/>
+                <w14:ligatures w14:val="standardContextual"/>
               </w:rPr>
               <w:tab/>
             </w:r>
@@ -1417,7 +1477,7 @@
                 <w:noProof/>
                 <w:webHidden/>
               </w:rPr>
-              <w:instrText xml:space="preserve"> PAGEREF _Toc113885560 \h </w:instrText>
+              <w:instrText xml:space="preserve"> PAGEREF _Toc136638016 \h </w:instrText>
             </w:r>
             <w:r>
               <w:rPr>
@@ -1437,7 +1497,7 @@
                 <w:noProof/>
                 <w:webHidden/>
               </w:rPr>
-              <w:t>12</w:t>
+              <w:t>11</w:t>
             </w:r>
             <w:r>
               <w:rPr>
@@ -1458,12 +1518,14 @@
             <w:rPr>
               <w:rFonts w:eastAsiaTheme="minorEastAsia"/>
               <w:noProof/>
+              <w:kern w:val="2"/>
               <w:sz w:val="22"/>
               <w:szCs w:val="22"/>
               <w:lang w:eastAsia="en-GB"/>
+              <w14:ligatures w14:val="standardContextual"/>
             </w:rPr>
           </w:pPr>
-          <w:hyperlink w:anchor="_Toc113885561" w:history="1">
+          <w:hyperlink w:anchor="_Toc136638017" w:history="1">
             <w:r>
               <w:rPr>
                 <w:rStyle w:val="Hyperlink"/>
@@ -1475,9 +1537,11 @@
               <w:rPr>
                 <w:rFonts w:eastAsiaTheme="minorEastAsia"/>
                 <w:noProof/>
-                <w:sz w:val="22"/>
-                <w:szCs w:val="22"/>
-                <w:lang w:eastAsia="en-GB"/>
+                <w:kern w:val="2"/>
+                <w:sz w:val="22"/>
+                <w:szCs w:val="22"/>
+                <w:lang w:eastAsia="en-GB"/>
+                <w14:ligatures w14:val="standardContextual"/>
               </w:rPr>
               <w:tab/>
             </w:r>
@@ -1507,7 +1571,7 @@
                 <w:noProof/>
                 <w:webHidden/>
               </w:rPr>
-              <w:instrText xml:space="preserve"> PAGEREF _Toc113885561 \h </w:instrText>
+              <w:instrText xml:space="preserve"> PAGEREF _Toc136638017 \h </w:instrText>
             </w:r>
             <w:r>
               <w:rPr>
@@ -1548,12 +1612,14 @@
             <w:rPr>
               <w:rFonts w:eastAsiaTheme="minorEastAsia"/>
               <w:noProof/>
+              <w:kern w:val="2"/>
               <w:sz w:val="22"/>
               <w:szCs w:val="22"/>
               <w:lang w:eastAsia="en-GB"/>
+              <w14:ligatures w14:val="standardContextual"/>
             </w:rPr>
           </w:pPr>
-          <w:hyperlink w:anchor="_Toc113885562" w:history="1">
+          <w:hyperlink w:anchor="_Toc136638018" w:history="1">
             <w:r>
               <w:rPr>
                 <w:rStyle w:val="Hyperlink"/>
@@ -1565,9 +1631,11 @@
               <w:rPr>
                 <w:rFonts w:eastAsiaTheme="minorEastAsia"/>
                 <w:noProof/>
-                <w:sz w:val="22"/>
-                <w:szCs w:val="22"/>
-                <w:lang w:eastAsia="en-GB"/>
+                <w:kern w:val="2"/>
+                <w:sz w:val="22"/>
+                <w:szCs w:val="22"/>
+                <w:lang w:eastAsia="en-GB"/>
+                <w14:ligatures w14:val="standardContextual"/>
               </w:rPr>
               <w:tab/>
             </w:r>
@@ -1597,7 +1665,7 @@
                 <w:noProof/>
                 <w:webHidden/>
               </w:rPr>
-              <w:instrText xml:space="preserve"> PAGEREF _Toc113885562 \h </w:instrText>
+              <w:instrText xml:space="preserve"> PAGEREF _Toc136638018 \h </w:instrText>
             </w:r>
             <w:r>
               <w:rPr>
@@ -1617,7 +1685,7 @@
                 <w:noProof/>
                 <w:webHidden/>
               </w:rPr>
-              <w:t>15</w:t>
+              <w:t>13</w:t>
             </w:r>
             <w:r>
               <w:rPr>
@@ -1638,12 +1706,14 @@
             <w:rPr>
               <w:rFonts w:eastAsiaTheme="minorEastAsia"/>
               <w:noProof/>
+              <w:kern w:val="2"/>
               <w:sz w:val="22"/>
               <w:szCs w:val="22"/>
               <w:lang w:eastAsia="en-GB"/>
+              <w14:ligatures w14:val="standardContextual"/>
             </w:rPr>
           </w:pPr>
-          <w:hyperlink w:anchor="_Toc113885563" w:history="1">
+          <w:hyperlink w:anchor="_Toc136638019" w:history="1">
             <w:r>
               <w:rPr>
                 <w:rStyle w:val="Hyperlink"/>
@@ -1655,9 +1725,11 @@
               <w:rPr>
                 <w:rFonts w:eastAsiaTheme="minorEastAsia"/>
                 <w:noProof/>
-                <w:sz w:val="22"/>
-                <w:szCs w:val="22"/>
-                <w:lang w:eastAsia="en-GB"/>
+                <w:kern w:val="2"/>
+                <w:sz w:val="22"/>
+                <w:szCs w:val="22"/>
+                <w:lang w:eastAsia="en-GB"/>
+                <w14:ligatures w14:val="standardContextual"/>
               </w:rPr>
               <w:tab/>
             </w:r>
@@ -1687,7 +1759,7 @@
                 <w:noProof/>
                 <w:webHidden/>
               </w:rPr>
-              <w:instrText xml:space="preserve"> PAGEREF _Toc113885563 \h </w:instrText>
+              <w:instrText xml:space="preserve"> PAGEREF _Toc136638019 \h </w:instrText>
             </w:r>
             <w:r>
               <w:rPr>
@@ -1707,7 +1779,7 @@
                 <w:noProof/>
                 <w:webHidden/>
               </w:rPr>
-              <w:t>15</w:t>
+              <w:t>13</w:t>
             </w:r>
             <w:r>
               <w:rPr>
@@ -1728,12 +1800,14 @@
             <w:rPr>
               <w:rFonts w:eastAsiaTheme="minorEastAsia"/>
               <w:noProof/>
+              <w:kern w:val="2"/>
               <w:sz w:val="22"/>
               <w:szCs w:val="22"/>
               <w:lang w:eastAsia="en-GB"/>
+              <w14:ligatures w14:val="standardContextual"/>
             </w:rPr>
           </w:pPr>
-          <w:hyperlink w:anchor="_Toc113885564" w:history="1">
+          <w:hyperlink w:anchor="_Toc136638020" w:history="1">
             <w:r>
               <w:rPr>
                 <w:rStyle w:val="Hyperlink"/>
@@ -1745,9 +1819,11 @@
               <w:rPr>
                 <w:rFonts w:eastAsiaTheme="minorEastAsia"/>
                 <w:noProof/>
-                <w:sz w:val="22"/>
-                <w:szCs w:val="22"/>
-                <w:lang w:eastAsia="en-GB"/>
+                <w:kern w:val="2"/>
+                <w:sz w:val="22"/>
+                <w:szCs w:val="22"/>
+                <w:lang w:eastAsia="en-GB"/>
+                <w14:ligatures w14:val="standardContextual"/>
               </w:rPr>
               <w:tab/>
             </w:r>
@@ -1777,7 +1853,7 @@
                 <w:noProof/>
                 <w:webHidden/>
               </w:rPr>
-              <w:instrText xml:space="preserve"> PAGEREF _Toc113885564 \h </w:instrText>
+              <w:instrText xml:space="preserve"> PAGEREF _Toc136638020 \h </w:instrText>
             </w:r>
             <w:r>
               <w:rPr>
@@ -1797,7 +1873,7 @@
                 <w:noProof/>
                 <w:webHidden/>
               </w:rPr>
-              <w:t>15</w:t>
+              <w:t>13</w:t>
             </w:r>
             <w:r>
               <w:rPr>
@@ -1818,12 +1894,14 @@
             <w:rPr>
               <w:rFonts w:eastAsiaTheme="minorEastAsia"/>
               <w:noProof/>
+              <w:kern w:val="2"/>
               <w:sz w:val="22"/>
               <w:szCs w:val="22"/>
               <w:lang w:eastAsia="en-GB"/>
+              <w14:ligatures w14:val="standardContextual"/>
             </w:rPr>
           </w:pPr>
-          <w:hyperlink w:anchor="_Toc113885565" w:history="1">
+          <w:hyperlink w:anchor="_Toc136638021" w:history="1">
             <w:r>
               <w:rPr>
                 <w:rStyle w:val="Hyperlink"/>
@@ -1835,9 +1913,11 @@
               <w:rPr>
                 <w:rFonts w:eastAsiaTheme="minorEastAsia"/>
                 <w:noProof/>
-                <w:sz w:val="22"/>
-                <w:szCs w:val="22"/>
-                <w:lang w:eastAsia="en-GB"/>
+                <w:kern w:val="2"/>
+                <w:sz w:val="22"/>
+                <w:szCs w:val="22"/>
+                <w:lang w:eastAsia="en-GB"/>
+                <w14:ligatures w14:val="standardContextual"/>
               </w:rPr>
               <w:tab/>
             </w:r>
@@ -1867,7 +1947,7 @@
                 <w:noProof/>
                 <w:webHidden/>
               </w:rPr>
-              <w:instrText xml:space="preserve"> PAGEREF _Toc113885565 \h </w:instrText>
+              <w:instrText xml:space="preserve"> PAGEREF _Toc136638021 \h </w:instrText>
             </w:r>
             <w:r>
               <w:rPr>
@@ -1887,7 +1967,7 @@
                 <w:noProof/>
                 <w:webHidden/>
               </w:rPr>
-              <w:t>16</w:t>
+              <w:t>14</w:t>
             </w:r>
             <w:r>
               <w:rPr>
@@ -1908,12 +1988,14 @@
             <w:rPr>
               <w:rFonts w:eastAsiaTheme="minorEastAsia"/>
               <w:noProof/>
+              <w:kern w:val="2"/>
               <w:sz w:val="22"/>
               <w:szCs w:val="22"/>
               <w:lang w:eastAsia="en-GB"/>
+              <w14:ligatures w14:val="standardContextual"/>
             </w:rPr>
           </w:pPr>
-          <w:hyperlink w:anchor="_Toc113885566" w:history="1">
+          <w:hyperlink w:anchor="_Toc136638022" w:history="1">
             <w:r>
               <w:rPr>
                 <w:rStyle w:val="Hyperlink"/>
@@ -1925,9 +2007,11 @@
               <w:rPr>
                 <w:rFonts w:eastAsiaTheme="minorEastAsia"/>
                 <w:noProof/>
-                <w:sz w:val="22"/>
-                <w:szCs w:val="22"/>
-                <w:lang w:eastAsia="en-GB"/>
+                <w:kern w:val="2"/>
+                <w:sz w:val="22"/>
+                <w:szCs w:val="22"/>
+                <w:lang w:eastAsia="en-GB"/>
+                <w14:ligatures w14:val="standardContextual"/>
               </w:rPr>
               <w:tab/>
             </w:r>
@@ -1957,7 +2041,7 @@
                 <w:noProof/>
                 <w:webHidden/>
               </w:rPr>
-              <w:instrText xml:space="preserve"> PAGEREF _Toc113885566 \h </w:instrText>
+              <w:instrText xml:space="preserve"> PAGEREF _Toc136638022 \h </w:instrText>
             </w:r>
             <w:r>
               <w:rPr>
@@ -1977,7 +2061,7 @@
                 <w:noProof/>
                 <w:webHidden/>
               </w:rPr>
-              <w:t>17</w:t>
+              <w:t>15</w:t>
             </w:r>
             <w:r>
               <w:rPr>
@@ -1998,12 +2082,14 @@
             <w:rPr>
               <w:rFonts w:eastAsiaTheme="minorEastAsia"/>
               <w:noProof/>
+              <w:kern w:val="2"/>
               <w:sz w:val="22"/>
               <w:szCs w:val="22"/>
               <w:lang w:eastAsia="en-GB"/>
+              <w14:ligatures w14:val="standardContextual"/>
             </w:rPr>
           </w:pPr>
-          <w:hyperlink w:anchor="_Toc113885567" w:history="1">
+          <w:hyperlink w:anchor="_Toc136638023" w:history="1">
             <w:r>
               <w:rPr>
                 <w:rStyle w:val="Hyperlink"/>
@@ -2015,9 +2101,11 @@
               <w:rPr>
                 <w:rFonts w:eastAsiaTheme="minorEastAsia"/>
                 <w:noProof/>
-                <w:sz w:val="22"/>
-                <w:szCs w:val="22"/>
-                <w:lang w:eastAsia="en-GB"/>
+                <w:kern w:val="2"/>
+                <w:sz w:val="22"/>
+                <w:szCs w:val="22"/>
+                <w:lang w:eastAsia="en-GB"/>
+                <w14:ligatures w14:val="standardContextual"/>
               </w:rPr>
               <w:tab/>
             </w:r>
@@ -2047,7 +2135,7 @@
                 <w:noProof/>
                 <w:webHidden/>
               </w:rPr>
-              <w:instrText xml:space="preserve"> PAGEREF _Toc113885567 \h </w:instrText>
+              <w:instrText xml:space="preserve"> PAGEREF _Toc136638023 \h </w:instrText>
             </w:r>
             <w:r>
               <w:rPr>
@@ -2067,7 +2155,7 @@
                 <w:noProof/>
                 <w:webHidden/>
               </w:rPr>
-              <w:t>17</w:t>
+              <w:t>15</w:t>
             </w:r>
             <w:r>
               <w:rPr>
@@ -2088,12 +2176,14 @@
             <w:rPr>
               <w:rFonts w:eastAsiaTheme="minorEastAsia"/>
               <w:noProof/>
+              <w:kern w:val="2"/>
               <w:sz w:val="22"/>
               <w:szCs w:val="22"/>
               <w:lang w:eastAsia="en-GB"/>
+              <w14:ligatures w14:val="standardContextual"/>
             </w:rPr>
           </w:pPr>
-          <w:hyperlink w:anchor="_Toc113885568" w:history="1">
+          <w:hyperlink w:anchor="_Toc136638024" w:history="1">
             <w:r>
               <w:rPr>
                 <w:rStyle w:val="Hyperlink"/>
@@ -2105,9 +2195,11 @@
               <w:rPr>
                 <w:rFonts w:eastAsiaTheme="minorEastAsia"/>
                 <w:noProof/>
-                <w:sz w:val="22"/>
-                <w:szCs w:val="22"/>
-                <w:lang w:eastAsia="en-GB"/>
+                <w:kern w:val="2"/>
+                <w:sz w:val="22"/>
+                <w:szCs w:val="22"/>
+                <w:lang w:eastAsia="en-GB"/>
+                <w14:ligatures w14:val="standardContextual"/>
               </w:rPr>
               <w:tab/>
             </w:r>
@@ -2137,7 +2229,7 @@
                 <w:noProof/>
                 <w:webHidden/>
               </w:rPr>
-              <w:instrText xml:space="preserve"> PAGEREF _Toc113885568 \h </w:instrText>
+              <w:instrText xml:space="preserve"> PAGEREF _Toc136638024 \h </w:instrText>
             </w:r>
             <w:r>
               <w:rPr>
@@ -2157,7 +2249,7 @@
                 <w:noProof/>
                 <w:webHidden/>
               </w:rPr>
-              <w:t>19</w:t>
+              <w:t>17</w:t>
             </w:r>
             <w:r>
               <w:rPr>
@@ -2178,12 +2270,14 @@
             <w:rPr>
               <w:rFonts w:eastAsiaTheme="minorEastAsia"/>
               <w:noProof/>
+              <w:kern w:val="2"/>
               <w:sz w:val="22"/>
               <w:szCs w:val="22"/>
               <w:lang w:eastAsia="en-GB"/>
+              <w14:ligatures w14:val="standardContextual"/>
             </w:rPr>
           </w:pPr>
-          <w:hyperlink w:anchor="_Toc113885569" w:history="1">
+          <w:hyperlink w:anchor="_Toc136638025" w:history="1">
             <w:r>
               <w:rPr>
                 <w:rStyle w:val="Hyperlink"/>
@@ -2195,9 +2289,11 @@
               <w:rPr>
                 <w:rFonts w:eastAsiaTheme="minorEastAsia"/>
                 <w:noProof/>
-                <w:sz w:val="22"/>
-                <w:szCs w:val="22"/>
-                <w:lang w:eastAsia="en-GB"/>
+                <w:kern w:val="2"/>
+                <w:sz w:val="22"/>
+                <w:szCs w:val="22"/>
+                <w:lang w:eastAsia="en-GB"/>
+                <w14:ligatures w14:val="standardContextual"/>
               </w:rPr>
               <w:tab/>
             </w:r>
@@ -2227,7 +2323,7 @@
                 <w:noProof/>
                 <w:webHidden/>
               </w:rPr>
-              <w:instrText xml:space="preserve"> PAGEREF _Toc113885569 \h </w:instrText>
+              <w:instrText xml:space="preserve"> PAGEREF _Toc136638025 \h </w:instrText>
             </w:r>
             <w:r>
               <w:rPr>
@@ -2247,7 +2343,7 @@
                 <w:noProof/>
                 <w:webHidden/>
               </w:rPr>
-              <w:t>19</w:t>
+              <w:t>17</w:t>
             </w:r>
             <w:r>
               <w:rPr>
@@ -2268,12 +2364,14 @@
             <w:rPr>
               <w:rFonts w:eastAsiaTheme="minorEastAsia"/>
               <w:noProof/>
+              <w:kern w:val="2"/>
               <w:sz w:val="22"/>
               <w:szCs w:val="22"/>
               <w:lang w:eastAsia="en-GB"/>
+              <w14:ligatures w14:val="standardContextual"/>
             </w:rPr>
           </w:pPr>
-          <w:hyperlink w:anchor="_Toc113885570" w:history="1">
+          <w:hyperlink w:anchor="_Toc136638026" w:history="1">
             <w:r>
               <w:rPr>
                 <w:rStyle w:val="Hyperlink"/>
@@ -2285,9 +2383,11 @@
               <w:rPr>
                 <w:rFonts w:eastAsiaTheme="minorEastAsia"/>
                 <w:noProof/>
-                <w:sz w:val="22"/>
-                <w:szCs w:val="22"/>
-                <w:lang w:eastAsia="en-GB"/>
+                <w:kern w:val="2"/>
+                <w:sz w:val="22"/>
+                <w:szCs w:val="22"/>
+                <w:lang w:eastAsia="en-GB"/>
+                <w14:ligatures w14:val="standardContextual"/>
               </w:rPr>
               <w:tab/>
             </w:r>
@@ -2317,7 +2417,7 @@
                 <w:noProof/>
                 <w:webHidden/>
               </w:rPr>
-              <w:instrText xml:space="preserve"> PAGEREF _Toc113885570 \h </w:instrText>
+              <w:instrText xml:space="preserve"> PAGEREF _Toc136638026 \h </w:instrText>
             </w:r>
             <w:r>
               <w:rPr>
@@ -2337,7 +2437,7 @@
                 <w:noProof/>
                 <w:webHidden/>
               </w:rPr>
-              <w:t>21</w:t>
+              <w:t>19</w:t>
             </w:r>
             <w:r>
               <w:rPr>
@@ -2358,12 +2458,14 @@
             <w:rPr>
               <w:rFonts w:eastAsiaTheme="minorEastAsia"/>
               <w:noProof/>
+              <w:kern w:val="2"/>
               <w:sz w:val="22"/>
               <w:szCs w:val="22"/>
               <w:lang w:eastAsia="en-GB"/>
+              <w14:ligatures w14:val="standardContextual"/>
             </w:rPr>
           </w:pPr>
-          <w:hyperlink w:anchor="_Toc113885571" w:history="1">
+          <w:hyperlink w:anchor="_Toc136638027" w:history="1">
             <w:r>
               <w:rPr>
                 <w:rStyle w:val="Hyperlink"/>
@@ -2375,9 +2477,11 @@
               <w:rPr>
                 <w:rFonts w:eastAsiaTheme="minorEastAsia"/>
                 <w:noProof/>
-                <w:sz w:val="22"/>
-                <w:szCs w:val="22"/>
-                <w:lang w:eastAsia="en-GB"/>
+                <w:kern w:val="2"/>
+                <w:sz w:val="22"/>
+                <w:szCs w:val="22"/>
+                <w:lang w:eastAsia="en-GB"/>
+                <w14:ligatures w14:val="standardContextual"/>
               </w:rPr>
               <w:tab/>
             </w:r>
@@ -2407,7 +2511,7 @@
                 <w:noProof/>
                 <w:webHidden/>
               </w:rPr>
-              <w:instrText xml:space="preserve"> PAGEREF _Toc113885571 \h </w:instrText>
+              <w:instrText xml:space="preserve"> PAGEREF _Toc136638027 \h </w:instrText>
             </w:r>
             <w:r>
               <w:rPr>
@@ -2427,7 +2531,7 @@
                 <w:noProof/>
                 <w:webHidden/>
               </w:rPr>
-              <w:t>25</w:t>
+              <w:t>23</w:t>
             </w:r>
             <w:r>
               <w:rPr>
@@ -2667,7 +2771,7 @@
       <w:pPr>
         <w:pStyle w:val="Heading1"/>
       </w:pPr>
-      <w:bookmarkStart w:id="0" w:name="_Toc113885546"/>
+      <w:bookmarkStart w:id="0" w:name="_Toc136638002"/>
       <w:r>
         <w:lastRenderedPageBreak/>
         <w:t>Introduction</w:t>
@@ -2679,7 +2783,7 @@
       <w:pPr>
         <w:pStyle w:val="Heading2"/>
       </w:pPr>
-      <w:bookmarkStart w:id="1" w:name="_Toc113885547"/>
+      <w:bookmarkStart w:id="1" w:name="_Toc136638003"/>
       <w:r>
         <w:t>Document purpose</w:t>
       </w:r>
@@ -2772,7 +2876,7 @@
       <w:pPr>
         <w:pStyle w:val="Heading2"/>
       </w:pPr>
-      <w:bookmarkStart w:id="2" w:name="_Toc113885548"/>
+      <w:bookmarkStart w:id="2" w:name="_Toc136638004"/>
       <w:r>
         <w:t>Application scope</w:t>
       </w:r>
@@ -2784,7 +2888,15 @@
         <w:t>XA</w:t>
       </w:r>
       <w:r>
-        <w:t>80 is intended to be used with the following 8/16 bit processors:</w:t>
+        <w:t xml:space="preserve">80 is intended to be used with the following </w:t>
+      </w:r>
+      <w:proofErr w:type="gramStart"/>
+      <w:r>
+        <w:t>8/16 bit</w:t>
+      </w:r>
+      <w:proofErr w:type="gramEnd"/>
+      <w:r>
+        <w:t xml:space="preserve"> processors:</w:t>
       </w:r>
     </w:p>
     <w:p/>
@@ -2872,7 +2984,7 @@
       <w:pPr>
         <w:pStyle w:val="Heading1"/>
       </w:pPr>
-      <w:bookmarkStart w:id="3" w:name="_Toc113885549"/>
+      <w:bookmarkStart w:id="3" w:name="_Toc136638005"/>
       <w:r>
         <w:lastRenderedPageBreak/>
         <w:t>X</w:t>
@@ -2966,7 +3078,7 @@
       <w:pPr>
         <w:pStyle w:val="Heading2"/>
       </w:pPr>
-      <w:bookmarkStart w:id="4" w:name="_Toc113885550"/>
+      <w:bookmarkStart w:id="4" w:name="_Toc136638006"/>
       <w:r>
         <w:t>Labels</w:t>
       </w:r>
@@ -3002,13 +3114,50 @@
         <w:fldChar w:fldCharType="end"/>
       </w:r>
       <w:r>
-        <w:t xml:space="preserve"> takes the form of an alphabetic character or underscore followed by zero or more trailing characters. The trailing characters may be an alphabetic character, digit or underscore. Finally, this </w:t>
-      </w:r>
-      <w:r>
+        <w:t xml:space="preserve"> takes the form of an alphabetic character or underscore followed by zero or more trailing characters. The trailing characters may be an alphabetic character, </w:t>
+      </w:r>
+      <w:proofErr w:type="gramStart"/>
+      <w:r>
+        <w:t>digit</w:t>
+      </w:r>
+      <w:proofErr w:type="gramEnd"/>
+      <w:r>
+        <w:t xml:space="preserve"> or underscore</w:t>
+      </w:r>
+      <w:r>
+        <w:rPr>
+          <w:highlight w:val="yellow"/>
+        </w:rPr>
+        <w:t xml:space="preserve">. Finally, this </w:t>
+      </w:r>
+      <w:r>
+        <w:rPr>
+          <w:highlight w:val="yellow"/>
+        </w:rPr>
         <w:t>may</w:t>
       </w:r>
       <w:r>
-        <w:t xml:space="preserve"> suffixed by a colon ‘:’ to indicate a label</w:t>
+        <w:rPr>
+          <w:highlight w:val="yellow"/>
+        </w:rPr>
+        <w:t xml:space="preserve"> </w:t>
+      </w:r>
+      <w:proofErr w:type="gramStart"/>
+      <w:r>
+        <w:rPr>
+          <w:highlight w:val="yellow"/>
+        </w:rPr>
+        <w:t>suffixed</w:t>
+      </w:r>
+      <w:proofErr w:type="gramEnd"/>
+      <w:r>
+        <w:rPr>
+          <w:highlight w:val="yellow"/>
+        </w:rPr>
+        <w:t xml:space="preserve"> by a colon ‘:’</w:t>
+      </w:r>
+      <w:r>
+        <w:t xml:space="preserve"> to indicate a label</w:t>
       </w:r>
       <w:r>
         <w:fldChar w:fldCharType="begin"/>
@@ -3051,13 +3200,25 @@
     <w:p/>
     <w:p>
       <w:r>
+        <w:rPr>
+          <w:highlight w:val="yellow"/>
+        </w:rPr>
         <w:t xml:space="preserve">Labels are case sensitive unless the command line switch </w:t>
       </w:r>
       <w:r>
+        <w:rPr>
+          <w:highlight w:val="yellow"/>
+        </w:rPr>
         <w:t>-C</w:t>
       </w:r>
       <w:r>
-        <w:t xml:space="preserve"> has been used to switch this off.</w:t>
+        <w:rPr>
+          <w:highlight w:val="yellow"/>
+        </w:rPr>
+        <w:t xml:space="preserve"> has been used to switch this off</w:t>
+      </w:r>
+      <w:r>
+        <w:t>.</w:t>
       </w:r>
       <w:r>
         <w:t xml:space="preserve"> A label can exist in isolation with no other commands, in which case the value of the program counter is assigned to the label.</w:t>
@@ -3068,7 +3229,7 @@
       <w:pPr>
         <w:pStyle w:val="Heading3"/>
       </w:pPr>
-      <w:bookmarkStart w:id="5" w:name="_Toc113885551"/>
+      <w:bookmarkStart w:id="5" w:name="_Toc136638007"/>
       <w:r>
         <w:t>Macro local labels</w:t>
       </w:r>
@@ -3168,8 +3329,13 @@
       <w:r>
         <w:tab/>
       </w:r>
-      <w:r>
-        <w:t>XOR  A,</w:t>
+      <w:proofErr w:type="gramStart"/>
+      <w:r>
+        <w:t>XOR  A</w:t>
+      </w:r>
+      <w:proofErr w:type="gramEnd"/>
+      <w:r>
+        <w:t>,</w:t>
       </w:r>
       <w:r>
         <w:t xml:space="preserve"> </w:t>
@@ -3189,7 +3355,15 @@
         <w:tab/>
       </w:r>
       <w:r>
-        <w:t>LD   [HL],</w:t>
+        <w:t>LD</w:t>
+      </w:r>
+      <w:proofErr w:type="gramStart"/>
+      <w:r>
+        <w:t xml:space="preserve">   [</w:t>
+      </w:r>
+      <w:proofErr w:type="gramEnd"/>
+      <w:r>
+        <w:t>HL],</w:t>
       </w:r>
       <w:r>
         <w:t xml:space="preserve"> </w:t>
@@ -3208,9 +3382,11 @@
       <w:r>
         <w:tab/>
       </w:r>
+      <w:proofErr w:type="gramStart"/>
       <w:r>
         <w:t>INC  HL</w:t>
       </w:r>
+      <w:proofErr w:type="gramEnd"/>
     </w:p>
     <w:p>
       <w:pPr>
@@ -3400,7 +3576,7 @@
         <w:pStyle w:val="Heading3"/>
         <w:keepNext/>
       </w:pPr>
-      <w:bookmarkStart w:id="6" w:name="_Toc113885552"/>
+      <w:bookmarkStart w:id="6" w:name="_Toc136638008"/>
       <w:r>
         <w:lastRenderedPageBreak/>
         <w:t>Directives</w:t>
@@ -3441,7 +3617,15 @@
         <w:ind w:firstLine="720"/>
       </w:pPr>
       <w:r>
-        <w:t xml:space="preserve">&lt;optional_label&gt;  </w:t>
+        <w:t>&lt;</w:t>
+      </w:r>
+      <w:proofErr w:type="spellStart"/>
+      <w:r>
+        <w:t>optional_label</w:t>
+      </w:r>
+      <w:proofErr w:type="spellEnd"/>
+      <w:r>
+        <w:t xml:space="preserve">&gt;  </w:t>
       </w:r>
       <w:r>
         <w:rPr>
@@ -3459,7 +3643,15 @@
         <w:ind w:firstLine="720"/>
       </w:pPr>
       <w:r>
-        <w:t xml:space="preserve">&lt;mandatory_label&gt;   </w:t>
+        <w:t>&lt;</w:t>
+      </w:r>
+      <w:proofErr w:type="spellStart"/>
+      <w:r>
+        <w:t>mandatory_label</w:t>
+      </w:r>
+      <w:proofErr w:type="spellEnd"/>
+      <w:r>
+        <w:t xml:space="preserve">&gt;   </w:t>
       </w:r>
       <w:r>
         <w:rPr>
@@ -3477,7 +3669,15 @@
         <w:ind w:firstLine="720"/>
       </w:pPr>
       <w:r>
-        <w:t xml:space="preserve">&lt;optional_label&gt;  </w:t>
+        <w:t>&lt;</w:t>
+      </w:r>
+      <w:proofErr w:type="spellStart"/>
+      <w:r>
+        <w:t>optional_label</w:t>
+      </w:r>
+      <w:proofErr w:type="spellEnd"/>
+      <w:r>
+        <w:t xml:space="preserve">&gt;  </w:t>
       </w:r>
       <w:r>
         <w:rPr>
@@ -3510,7 +3710,7 @@
       <w:pPr>
         <w:pStyle w:val="Heading3"/>
       </w:pPr>
-      <w:bookmarkStart w:id="7" w:name="_Toc113885553"/>
+      <w:bookmarkStart w:id="7" w:name="_Toc136638009"/>
       <w:r>
         <w:t>Directives</w:t>
       </w:r>
@@ -3570,7 +3770,12 @@
         <w:fldChar w:fldCharType="separate"/>
       </w:r>
       <w:r>
-        <w:t>4.1</w:t>
+        <w:rPr>
+          <w:b/>
+          <w:bCs/>
+          <w:lang w:val="en-US"/>
+        </w:rPr>
+        <w:t>Error! Reference source not found.</w:t>
       </w:r>
       <w:r>
         <w:fldChar w:fldCharType="end"/>
@@ -3677,16 +3882,26 @@
               <w:cnfStyle w:val="000000100000" w:firstRow="0" w:lastRow="0" w:firstColumn="0" w:lastColumn="0" w:oddVBand="0" w:evenVBand="0" w:oddHBand="1" w:evenHBand="0" w:firstRowFirstColumn="0" w:firstRowLastColumn="0" w:lastRowFirstColumn="0" w:lastRowLastColumn="0"/>
             </w:pPr>
             <w:r>
-              <w:t>exprU16  or…</w:t>
-            </w:r>
-          </w:p>
-          <w:p>
-            <w:pPr>
-              <w:cnfStyle w:val="000000100000" w:firstRow="0" w:lastRow="0" w:firstColumn="0" w:lastColumn="0" w:oddVBand="0" w:evenVBand="0" w:oddHBand="1" w:evenHBand="0" w:firstRowFirstColumn="0" w:firstRowLastColumn="0" w:lastRowFirstColumn="0" w:lastRowLastColumn="0"/>
-            </w:pPr>
+              <w:t>exprU</w:t>
+            </w:r>
+            <w:proofErr w:type="gramStart"/>
+            <w:r>
+              <w:t>16  or</w:t>
+            </w:r>
+            <w:proofErr w:type="gramEnd"/>
+            <w:r>
+              <w:t>…</w:t>
+            </w:r>
+          </w:p>
+          <w:p>
+            <w:pPr>
+              <w:cnfStyle w:val="000000100000" w:firstRow="0" w:lastRow="0" w:firstColumn="0" w:lastColumn="0" w:oddVBand="0" w:evenVBand="0" w:oddHBand="1" w:evenHBand="0" w:firstRowFirstColumn="0" w:firstRowLastColumn="0" w:lastRowFirstColumn="0" w:lastRowLastColumn="0"/>
+            </w:pPr>
+            <w:proofErr w:type="spellStart"/>
             <w:r>
               <w:t>exprStr</w:t>
             </w:r>
+            <w:proofErr w:type="spellEnd"/>
           </w:p>
         </w:tc>
         <w:tc>
@@ -3698,10 +3913,19 @@
               <w:cnfStyle w:val="000000100000" w:firstRow="0" w:lastRow="0" w:firstColumn="0" w:lastColumn="0" w:oddVBand="0" w:evenVBand="0" w:oddHBand="1" w:evenHBand="0" w:firstRowFirstColumn="0" w:firstRowLastColumn="0" w:lastRowFirstColumn="0" w:lastRowLastColumn="0"/>
             </w:pPr>
             <w:r>
+              <w:rPr>
+                <w:highlight w:val="yellow"/>
+              </w:rPr>
               <w:t>Assigns a value to a mandatory label. Much like EQU, however the = construct can be used more than once while using EQU to redefine the value of a label would result in an error</w:t>
             </w:r>
             <w:r>
-              <w:t>. This is equivalent to the SET directive</w:t>
+              <w:rPr>
+                <w:highlight w:val="yellow"/>
+              </w:rPr>
+              <w:t>.</w:t>
+            </w:r>
+            <w:r>
+              <w:t xml:space="preserve"> </w:t>
             </w:r>
           </w:p>
         </w:tc>
@@ -3768,9 +3992,11 @@
             <w:pPr>
               <w:cnfStyle w:val="000000000000" w:firstRow="0" w:lastRow="0" w:firstColumn="0" w:lastColumn="0" w:oddVBand="0" w:evenVBand="0" w:oddHBand="0" w:evenHBand="0" w:firstRowFirstColumn="0" w:firstRowLastColumn="0" w:lastRowFirstColumn="0" w:lastRowLastColumn="0"/>
             </w:pPr>
+            <w:proofErr w:type="spellStart"/>
             <w:r>
               <w:t>exprStr</w:t>
             </w:r>
+            <w:proofErr w:type="spellEnd"/>
           </w:p>
         </w:tc>
         <w:tc>
@@ -3856,9 +4082,11 @@
             <w:pPr>
               <w:cnfStyle w:val="000000100000" w:firstRow="0" w:lastRow="0" w:firstColumn="0" w:lastColumn="0" w:oddVBand="0" w:evenVBand="0" w:oddHBand="1" w:evenHBand="0" w:firstRowFirstColumn="0" w:firstRowLastColumn="0" w:lastRowFirstColumn="0" w:lastRowLastColumn="0"/>
             </w:pPr>
+            <w:proofErr w:type="spellStart"/>
             <w:r>
               <w:t>exprStr</w:t>
             </w:r>
+            <w:proofErr w:type="spellEnd"/>
           </w:p>
         </w:tc>
         <w:tc>
@@ -3963,8 +4191,13 @@
             <w:r>
               <w:t xml:space="preserve"> list is a comma separated list of </w:t>
             </w:r>
-            <w:r>
-              <w:t xml:space="preserve">8 bit </w:t>
+            <w:proofErr w:type="gramStart"/>
+            <w:r>
+              <w:t>8 bit</w:t>
+            </w:r>
+            <w:proofErr w:type="gramEnd"/>
+            <w:r>
+              <w:t xml:space="preserve"> </w:t>
             </w:r>
             <w:r>
               <w:t>numeric expressions</w:t>
@@ -4013,10 +4246,23 @@
               <w:t xml:space="preserve"> </w:t>
             </w:r>
             <w:r>
-              <w:t>’H’,</w:t>
-            </w:r>
-            <w:r>
-              <w:t>”ello”,</w:t>
+              <w:t>’H’</w:t>
+            </w:r>
+            <w:proofErr w:type="gramStart"/>
+            <w:r>
+              <w:t>,</w:t>
+            </w:r>
+            <w:r>
+              <w:t>”</w:t>
+            </w:r>
+            <w:proofErr w:type="spellStart"/>
+            <w:r>
+              <w:t>ello</w:t>
+            </w:r>
+            <w:proofErr w:type="spellEnd"/>
+            <w:proofErr w:type="gramEnd"/>
+            <w:r>
+              <w:t>”,</w:t>
             </w:r>
             <w:r>
               <w:t xml:space="preserve"> </w:t>
@@ -4050,9 +4296,11 @@
             <w:pPr>
               <w:cnfStyle w:val="000000100000" w:firstRow="0" w:lastRow="0" w:firstColumn="0" w:lastColumn="0" w:oddVBand="0" w:evenVBand="0" w:oddHBand="1" w:evenHBand="0" w:firstRowFirstColumn="0" w:firstRowLastColumn="0" w:lastRowFirstColumn="0" w:lastRowLastColumn="0"/>
             </w:pPr>
+            <w:proofErr w:type="spellStart"/>
             <w:r>
               <w:t>listStr</w:t>
             </w:r>
+            <w:proofErr w:type="spellEnd"/>
           </w:p>
         </w:tc>
         <w:tc>
@@ -4064,11 +4312,7 @@
               <w:cnfStyle w:val="000000100000" w:firstRow="0" w:lastRow="0" w:firstColumn="0" w:lastColumn="0" w:oddVBand="0" w:evenVBand="0" w:oddHBand="1" w:evenHBand="0" w:firstRowFirstColumn="0" w:firstRowLastColumn="0" w:lastRowFirstColumn="0" w:lastRowLastColumn="0"/>
             </w:pPr>
             <w:r>
-              <w:t xml:space="preserve">Define Characters. Like DM however bit 7 of the last character in the string is set to </w:t>
-            </w:r>
-            <w:r>
-              <w:lastRenderedPageBreak/>
-              <w:t>1. This is useful for lists of keywords etc.</w:t>
+              <w:t>Define Characters. Like DM however bit 7 of the last character in the string is set to 1. This is useful for lists of keywords etc.</w:t>
             </w:r>
           </w:p>
         </w:tc>
@@ -4081,7 +4325,6 @@
               <w:cnfStyle w:val="000000100000" w:firstRow="0" w:lastRow="0" w:firstColumn="0" w:lastColumn="0" w:oddVBand="0" w:evenVBand="0" w:oddHBand="1" w:evenHBand="0" w:firstRowFirstColumn="0" w:firstRowLastColumn="0" w:lastRowFirstColumn="0" w:lastRowLastColumn="0"/>
             </w:pPr>
             <w:r>
-              <w:lastRenderedPageBreak/>
               <w:t>DC “FOR”, “NEXT”</w:t>
             </w:r>
           </w:p>
@@ -4095,6 +4338,7 @@
           </w:tcPr>
           <w:p>
             <w:r>
+              <w:lastRenderedPageBreak/>
               <w:t>DEFB</w:t>
             </w:r>
           </w:p>
@@ -4286,8 +4530,13 @@
               <w:cnfStyle w:val="000000100000" w:firstRow="0" w:lastRow="0" w:firstColumn="0" w:lastColumn="0" w:oddVBand="0" w:evenVBand="0" w:oddHBand="1" w:evenHBand="0" w:firstRowFirstColumn="0" w:firstRowLastColumn="0" w:lastRowFirstColumn="0" w:lastRowLastColumn="0"/>
             </w:pPr>
             <w:r>
-              <w:t>DEFINE dump_text</w:t>
-            </w:r>
+              <w:t xml:space="preserve">DEFINE </w:t>
+            </w:r>
+            <w:proofErr w:type="spellStart"/>
+            <w:r>
+              <w:t>dump_text</w:t>
+            </w:r>
+            <w:proofErr w:type="spellEnd"/>
           </w:p>
         </w:tc>
       </w:tr>
@@ -4369,7 +4618,15 @@
               <w:cnfStyle w:val="000000100000" w:firstRow="0" w:lastRow="0" w:firstColumn="0" w:lastColumn="0" w:oddVBand="0" w:evenVBand="0" w:oddHBand="1" w:evenHBand="0" w:firstRowFirstColumn="0" w:firstRowLastColumn="0" w:lastRowFirstColumn="0" w:lastRowLastColumn="0"/>
             </w:pPr>
             <w:r>
-              <w:t>DS 100H  ; Reserve 256</w:t>
+              <w:t>DS 100</w:t>
+            </w:r>
+            <w:proofErr w:type="gramStart"/>
+            <w:r>
+              <w:t>H  ;</w:t>
+            </w:r>
+            <w:proofErr w:type="gramEnd"/>
+            <w:r>
+              <w:t xml:space="preserve"> Reserve 256</w:t>
             </w:r>
           </w:p>
         </w:tc>
@@ -4408,7 +4665,15 @@
               <w:cnfStyle w:val="000000000000" w:firstRow="0" w:lastRow="0" w:firstColumn="0" w:lastColumn="0" w:oddVBand="0" w:evenVBand="0" w:oddHBand="0" w:evenHBand="0" w:firstRowFirstColumn="0" w:firstRowLastColumn="0" w:lastRowFirstColumn="0" w:lastRowLastColumn="0"/>
             </w:pPr>
             <w:r>
-              <w:t>Define Storage, second form. Fills an area of memory with the first expression for a number of bytes determined by the second expression.</w:t>
+              <w:t xml:space="preserve">Define Storage, second form. Fills an area of memory with the first expression for </w:t>
+            </w:r>
+            <w:proofErr w:type="gramStart"/>
+            <w:r>
+              <w:t>a number of</w:t>
+            </w:r>
+            <w:proofErr w:type="gramEnd"/>
+            <w:r>
+              <w:t xml:space="preserve"> bytes determined by the second expression.</w:t>
             </w:r>
           </w:p>
         </w:tc>
@@ -4421,15 +4686,31 @@
               <w:cnfStyle w:val="000000000000" w:firstRow="0" w:lastRow="0" w:firstColumn="0" w:lastColumn="0" w:oddVBand="0" w:evenVBand="0" w:oddHBand="0" w:evenHBand="0" w:firstRowFirstColumn="0" w:firstRowLastColumn="0" w:lastRowFirstColumn="0" w:lastRowLastColumn="0"/>
             </w:pPr>
             <w:r>
-              <w:t>DS 100H,0AAH ; Bits</w:t>
-            </w:r>
-          </w:p>
-          <w:p>
-            <w:pPr>
-              <w:cnfStyle w:val="000000000000" w:firstRow="0" w:lastRow="0" w:firstColumn="0" w:lastColumn="0" w:oddVBand="0" w:evenVBand="0" w:oddHBand="0" w:evenHBand="0" w:firstRowFirstColumn="0" w:firstRowLastColumn="0" w:lastRowFirstColumn="0" w:lastRowLastColumn="0"/>
-            </w:pPr>
-            <w:r>
-              <w:t>DS 10H,’ ‘  ; Spaces</w:t>
+              <w:t>DS 100H,0</w:t>
+            </w:r>
+            <w:proofErr w:type="gramStart"/>
+            <w:r>
+              <w:t>AAH ;</w:t>
+            </w:r>
+            <w:proofErr w:type="gramEnd"/>
+            <w:r>
+              <w:t xml:space="preserve"> Bits</w:t>
+            </w:r>
+          </w:p>
+          <w:p>
+            <w:pPr>
+              <w:cnfStyle w:val="000000000000" w:firstRow="0" w:lastRow="0" w:firstColumn="0" w:lastColumn="0" w:oddVBand="0" w:evenVBand="0" w:oddHBand="0" w:evenHBand="0" w:firstRowFirstColumn="0" w:firstRowLastColumn="0" w:lastRowFirstColumn="0" w:lastRowLastColumn="0"/>
+            </w:pPr>
+            <w:r>
+              <w:t xml:space="preserve">DS 10H,’ </w:t>
+            </w:r>
+            <w:proofErr w:type="gramStart"/>
+            <w:r>
+              <w:t>‘  ;</w:t>
+            </w:r>
+            <w:proofErr w:type="gramEnd"/>
+            <w:r>
+              <w:t xml:space="preserve"> Spaces</w:t>
             </w:r>
           </w:p>
         </w:tc>
@@ -4565,7 +4846,15 @@
               <w:fldChar w:fldCharType="end"/>
             </w:r>
             <w:r>
-              <w:t xml:space="preserve"> block and the start of a ELSE</w:t>
+              <w:t xml:space="preserve"> block and the start of </w:t>
+            </w:r>
+            <w:proofErr w:type="gramStart"/>
+            <w:r>
+              <w:t>a</w:t>
+            </w:r>
+            <w:proofErr w:type="gramEnd"/>
+            <w:r>
+              <w:t xml:space="preserve"> ELSE</w:t>
             </w:r>
             <w:r>
               <w:fldChar w:fldCharType="begin"/>
@@ -4811,16 +5100,26 @@
               <w:cnfStyle w:val="000000000000" w:firstRow="0" w:lastRow="0" w:firstColumn="0" w:lastColumn="0" w:oddVBand="0" w:evenVBand="0" w:oddHBand="0" w:evenHBand="0" w:firstRowFirstColumn="0" w:firstRowLastColumn="0" w:lastRowFirstColumn="0" w:lastRowLastColumn="0"/>
             </w:pPr>
             <w:r>
-              <w:t>exprU16  or…</w:t>
-            </w:r>
-          </w:p>
-          <w:p>
-            <w:pPr>
-              <w:cnfStyle w:val="000000000000" w:firstRow="0" w:lastRow="0" w:firstColumn="0" w:lastColumn="0" w:oddVBand="0" w:evenVBand="0" w:oddHBand="0" w:evenHBand="0" w:firstRowFirstColumn="0" w:firstRowLastColumn="0" w:lastRowFirstColumn="0" w:lastRowLastColumn="0"/>
-            </w:pPr>
+              <w:t>exprU</w:t>
+            </w:r>
+            <w:proofErr w:type="gramStart"/>
+            <w:r>
+              <w:t>16  or</w:t>
+            </w:r>
+            <w:proofErr w:type="gramEnd"/>
+            <w:r>
+              <w:t>…</w:t>
+            </w:r>
+          </w:p>
+          <w:p>
+            <w:pPr>
+              <w:cnfStyle w:val="000000000000" w:firstRow="0" w:lastRow="0" w:firstColumn="0" w:lastColumn="0" w:oddVBand="0" w:evenVBand="0" w:oddHBand="0" w:evenHBand="0" w:firstRowFirstColumn="0" w:firstRowLastColumn="0" w:lastRowFirstColumn="0" w:lastRowLastColumn="0"/>
+            </w:pPr>
+            <w:proofErr w:type="spellStart"/>
             <w:r>
               <w:t>exprStr</w:t>
             </w:r>
+            <w:proofErr w:type="spellEnd"/>
           </w:p>
         </w:tc>
         <w:tc>
@@ -4990,8 +5289,13 @@
               <w:cnfStyle w:val="000000100000" w:firstRow="0" w:lastRow="0" w:firstColumn="0" w:lastColumn="0" w:oddVBand="0" w:evenVBand="0" w:oddHBand="1" w:evenHBand="0" w:firstRowFirstColumn="0" w:firstRowLastColumn="0" w:lastRowFirstColumn="0" w:lastRowLastColumn="0"/>
             </w:pPr>
             <w:r>
-              <w:t>IF mask_active</w:t>
-            </w:r>
+              <w:t xml:space="preserve">IF </w:t>
+            </w:r>
+            <w:proofErr w:type="spellStart"/>
+            <w:r>
+              <w:t>mask_active</w:t>
+            </w:r>
+            <w:proofErr w:type="spellEnd"/>
           </w:p>
         </w:tc>
       </w:tr>
@@ -5037,8 +5341,13 @@
             <w:pPr>
               <w:cnfStyle w:val="000000000000" w:firstRow="0" w:lastRow="0" w:firstColumn="0" w:lastColumn="0" w:oddVBand="0" w:evenVBand="0" w:oddHBand="0" w:evenHBand="0" w:firstRowFirstColumn="0" w:firstRowLastColumn="0" w:lastRowFirstColumn="0" w:lastRowLastColumn="0"/>
             </w:pPr>
-            <w:r>
-              <w:t>Similar to IF</w:t>
+            <w:proofErr w:type="gramStart"/>
+            <w:r>
+              <w:t>Similar to</w:t>
+            </w:r>
+            <w:proofErr w:type="gramEnd"/>
+            <w:r>
+              <w:t xml:space="preserve"> IF</w:t>
             </w:r>
             <w:r>
               <w:fldChar w:fldCharType="begin"/>
@@ -5113,8 +5422,13 @@
             <w:pPr>
               <w:cnfStyle w:val="000000100000" w:firstRow="0" w:lastRow="0" w:firstColumn="0" w:lastColumn="0" w:oddVBand="0" w:evenVBand="0" w:oddHBand="1" w:evenHBand="0" w:firstRowFirstColumn="0" w:firstRowLastColumn="0" w:lastRowFirstColumn="0" w:lastRowLastColumn="0"/>
             </w:pPr>
-            <w:r>
-              <w:t>Similar to IF</w:t>
+            <w:proofErr w:type="gramStart"/>
+            <w:r>
+              <w:t>Similar to</w:t>
+            </w:r>
+            <w:proofErr w:type="gramEnd"/>
+            <w:r>
+              <w:t xml:space="preserve"> IF</w:t>
             </w:r>
             <w:r>
               <w:fldChar w:fldCharType="begin"/>
@@ -5149,61 +5463,58 @@
           </w:tcPr>
           <w:p>
             <w:r>
+              <w:t>INCLUDE</w:t>
+            </w:r>
+            <w:r>
+              <w:fldChar w:fldCharType="begin"/>
+            </w:r>
+            <w:r>
+              <w:instrText xml:space="preserve"> XE "Directive:.INCLUDE" </w:instrText>
+            </w:r>
+            <w:r>
+              <w:fldChar w:fldCharType="end"/>
+            </w:r>
+          </w:p>
+        </w:tc>
+        <w:tc>
+          <w:tcPr>
+            <w:tcW w:w="1542" w:type="dxa"/>
+          </w:tcPr>
+          <w:p>
+            <w:pPr>
+              <w:cnfStyle w:val="000000000000" w:firstRow="0" w:lastRow="0" w:firstColumn="0" w:lastColumn="0" w:oddVBand="0" w:evenVBand="0" w:oddHBand="0" w:evenHBand="0" w:firstRowFirstColumn="0" w:firstRowLastColumn="0" w:lastRowFirstColumn="0" w:lastRowLastColumn="0"/>
+            </w:pPr>
+            <w:r>
+              <w:t>filename</w:t>
+            </w:r>
+          </w:p>
+        </w:tc>
+        <w:tc>
+          <w:tcPr>
+            <w:tcW w:w="3354" w:type="dxa"/>
+          </w:tcPr>
+          <w:p>
+            <w:pPr>
+              <w:cnfStyle w:val="000000000000" w:firstRow="0" w:lastRow="0" w:firstColumn="0" w:lastColumn="0" w:oddVBand="0" w:evenVBand="0" w:oddHBand="0" w:evenHBand="0" w:firstRowFirstColumn="0" w:firstRowLastColumn="0" w:lastRowFirstColumn="0" w:lastRowLastColumn="0"/>
+            </w:pPr>
+            <w:r>
+              <w:t>Includes the filename into the source file. The INCLUDE</w:t>
+            </w:r>
+            <w:r>
+              <w:fldChar w:fldCharType="begin"/>
+            </w:r>
+            <w:r>
+              <w:instrText xml:space="preserve"> XE ".INCLUDE" </w:instrText>
+            </w:r>
+            <w:r>
+              <w:fldChar w:fldCharType="end"/>
+            </w:r>
+            <w:r>
+              <w:t xml:space="preserve"> </w:t>
+            </w:r>
+            <w:r>
               <w:lastRenderedPageBreak/>
-              <w:t>INCLUDE</w:t>
-            </w:r>
-            <w:r>
-              <w:fldChar w:fldCharType="begin"/>
-            </w:r>
-            <w:r>
-              <w:instrText xml:space="preserve"> XE "Directive:.INCLUDE" </w:instrText>
-            </w:r>
-            <w:r>
-              <w:fldChar w:fldCharType="end"/>
-            </w:r>
-          </w:p>
-        </w:tc>
-        <w:tc>
-          <w:tcPr>
-            <w:tcW w:w="1542" w:type="dxa"/>
-          </w:tcPr>
-          <w:p>
-            <w:pPr>
-              <w:cnfStyle w:val="000000000000" w:firstRow="0" w:lastRow="0" w:firstColumn="0" w:lastColumn="0" w:oddVBand="0" w:evenVBand="0" w:oddHBand="0" w:evenHBand="0" w:firstRowFirstColumn="0" w:firstRowLastColumn="0" w:lastRowFirstColumn="0" w:lastRowLastColumn="0"/>
-            </w:pPr>
-            <w:r>
-              <w:t>filename</w:t>
-            </w:r>
-          </w:p>
-        </w:tc>
-        <w:tc>
-          <w:tcPr>
-            <w:tcW w:w="3354" w:type="dxa"/>
-          </w:tcPr>
-          <w:p>
-            <w:pPr>
-              <w:cnfStyle w:val="000000000000" w:firstRow="0" w:lastRow="0" w:firstColumn="0" w:lastColumn="0" w:oddVBand="0" w:evenVBand="0" w:oddHBand="0" w:evenHBand="0" w:firstRowFirstColumn="0" w:firstRowLastColumn="0" w:lastRowFirstColumn="0" w:lastRowLastColumn="0"/>
-            </w:pPr>
-            <w:r>
-              <w:t>Includes the filename into the source file. The INCLUDE</w:t>
-            </w:r>
-            <w:r>
-              <w:fldChar w:fldCharType="begin"/>
-            </w:r>
-            <w:r>
-              <w:instrText xml:space="preserve"> XE ".INCLUDE" </w:instrText>
-            </w:r>
-            <w:r>
-              <w:fldChar w:fldCharType="end"/>
-            </w:r>
-            <w:r>
-              <w:t xml:space="preserve"> directive can be nested. By default, include files are not listed. See INCLUDE</w:t>
-            </w:r>
-            <w:r>
-              <w:t>F</w:t>
-            </w:r>
-            <w:r>
-              <w:t xml:space="preserve"> for details of how to list the included file</w:t>
+              <w:t>directive can be nested. By default, include files are not listed.</w:t>
             </w:r>
           </w:p>
         </w:tc>
@@ -5216,6 +5527,7 @@
               <w:cnfStyle w:val="000000000000" w:firstRow="0" w:lastRow="0" w:firstColumn="0" w:lastColumn="0" w:oddVBand="0" w:evenVBand="0" w:oddHBand="0" w:evenHBand="0" w:firstRowFirstColumn="0" w:firstRowLastColumn="0" w:lastRowFirstColumn="0" w:lastRowLastColumn="0"/>
             </w:pPr>
             <w:r>
+              <w:lastRenderedPageBreak/>
               <w:t>INCLUDE “foo.inc”</w:t>
             </w:r>
           </w:p>
@@ -5231,8 +5543,22 @@
             <w:tcW w:w="1716" w:type="dxa"/>
           </w:tcPr>
           <w:p>
-            <w:r>
-              <w:t>INCLUDEF</w:t>
+            <w:pPr>
+              <w:rPr>
+                <w:strike/>
+              </w:rPr>
+            </w:pPr>
+            <w:r>
+              <w:t>MACRO</w:t>
+            </w:r>
+            <w:r>
+              <w:fldChar w:fldCharType="begin"/>
+            </w:r>
+            <w:r>
+              <w:instrText xml:space="preserve"> XE "Directive:.DEFMACRO" </w:instrText>
+            </w:r>
+            <w:r>
+              <w:fldChar w:fldCharType="end"/>
             </w:r>
           </w:p>
         </w:tc>
@@ -5245,7 +5571,7 @@
               <w:cnfStyle w:val="000000100000" w:firstRow="0" w:lastRow="0" w:firstColumn="0" w:lastColumn="0" w:oddVBand="0" w:evenVBand="0" w:oddHBand="1" w:evenHBand="0" w:firstRowFirstColumn="0" w:firstRowLastColumn="0" w:lastRowFirstColumn="0" w:lastRowLastColumn="0"/>
             </w:pPr>
             <w:r>
-              <w:t>filename</w:t>
+              <w:t>name params</w:t>
             </w:r>
           </w:p>
         </w:tc>
@@ -5256,9 +5582,44 @@
           <w:p>
             <w:pPr>
               <w:cnfStyle w:val="000000100000" w:firstRow="0" w:lastRow="0" w:firstColumn="0" w:lastColumn="0" w:oddVBand="0" w:evenVBand="0" w:oddHBand="1" w:evenHBand="0" w:firstRowFirstColumn="0" w:firstRowLastColumn="0" w:lastRowFirstColumn="0" w:lastRowLastColumn="0"/>
-            </w:pPr>
-            <w:r>
-              <w:t>Like INCLUDE, however listing is forced on (F=Force)</w:t>
+              <w:rPr>
+                <w:strike/>
+              </w:rPr>
+            </w:pPr>
+            <w:r>
+              <w:t>Defines a macro</w:t>
+            </w:r>
+            <w:r>
+              <w:fldChar w:fldCharType="begin"/>
+            </w:r>
+            <w:r>
+              <w:instrText xml:space="preserve"> XE "Macro" </w:instrText>
+            </w:r>
+            <w:r>
+              <w:fldChar w:fldCharType="end"/>
+            </w:r>
+            <w:r>
+              <w:t xml:space="preserve">, concludes with </w:t>
+            </w:r>
+            <w:proofErr w:type="gramStart"/>
+            <w:r>
+              <w:t>a</w:t>
+            </w:r>
+            <w:proofErr w:type="gramEnd"/>
+            <w:r>
+              <w:t xml:space="preserve"> ENDM</w:t>
+            </w:r>
+            <w:r>
+              <w:fldChar w:fldCharType="begin"/>
+            </w:r>
+            <w:r>
+              <w:instrText xml:space="preserve"> XE ".ENDM" </w:instrText>
+            </w:r>
+            <w:r>
+              <w:fldChar w:fldCharType="end"/>
+            </w:r>
+            <w:r>
+              <w:t xml:space="preserve"> directive</w:t>
             </w:r>
           </w:p>
         </w:tc>
@@ -5270,6 +5631,16 @@
             <w:pPr>
               <w:cnfStyle w:val="000000100000" w:firstRow="0" w:lastRow="0" w:firstColumn="0" w:lastColumn="0" w:oddVBand="0" w:evenVBand="0" w:oddHBand="1" w:evenHBand="0" w:firstRowFirstColumn="0" w:firstRowLastColumn="0" w:lastRowFirstColumn="0" w:lastRowLastColumn="0"/>
             </w:pPr>
+            <w:r>
+              <w:t xml:space="preserve">MACRO foo </w:t>
+            </w:r>
+            <w:proofErr w:type="spellStart"/>
+            <w:proofErr w:type="gramStart"/>
+            <w:r>
+              <w:t>from,to</w:t>
+            </w:r>
+            <w:proofErr w:type="spellEnd"/>
+            <w:proofErr w:type="gramEnd"/>
           </w:p>
         </w:tc>
       </w:tr>
@@ -5280,23 +5651,27 @@
             <w:tcW w:w="1716" w:type="dxa"/>
           </w:tcPr>
           <w:p>
-            <w:pPr>
-              <w:rPr>
-                <w:strike/>
-              </w:rPr>
-            </w:pPr>
-            <w:r>
-              <w:t>MACRO</w:t>
+            <w:r>
+              <w:t>MESSAGE</w:t>
             </w:r>
             <w:r>
               <w:fldChar w:fldCharType="begin"/>
             </w:r>
             <w:r>
-              <w:instrText xml:space="preserve"> XE "Directive:.DEFMACRO" </w:instrText>
+              <w:instrText xml:space="preserve"> XE "Directive:.MESSAGE" </w:instrText>
             </w:r>
             <w:r>
               <w:fldChar w:fldCharType="end"/>
             </w:r>
+            <w:r>
+              <w:fldChar w:fldCharType="begin"/>
+            </w:r>
+            <w:r>
+              <w:instrText xml:space="preserve"> XE "Expression" </w:instrText>
+            </w:r>
+            <w:r>
+              <w:fldChar w:fldCharType="end"/>
+            </w:r>
           </w:p>
         </w:tc>
         <w:tc>
@@ -5307,9 +5682,11 @@
             <w:pPr>
               <w:cnfStyle w:val="000000000000" w:firstRow="0" w:lastRow="0" w:firstColumn="0" w:lastColumn="0" w:oddVBand="0" w:evenVBand="0" w:oddHBand="0" w:evenHBand="0" w:firstRowFirstColumn="0" w:firstRowLastColumn="0" w:lastRowFirstColumn="0" w:lastRowLastColumn="0"/>
             </w:pPr>
-            <w:r>
-              <w:t>name params</w:t>
-            </w:r>
+            <w:proofErr w:type="spellStart"/>
+            <w:r>
+              <w:t>exprStr</w:t>
+            </w:r>
+            <w:proofErr w:type="spellEnd"/>
           </w:p>
         </w:tc>
         <w:tc>
@@ -5319,36 +5696,24 @@
           <w:p>
             <w:pPr>
               <w:cnfStyle w:val="000000000000" w:firstRow="0" w:lastRow="0" w:firstColumn="0" w:lastColumn="0" w:oddVBand="0" w:evenVBand="0" w:oddHBand="0" w:evenHBand="0" w:firstRowFirstColumn="0" w:firstRowLastColumn="0" w:lastRowFirstColumn="0" w:lastRowLastColumn="0"/>
-              <w:rPr>
-                <w:strike/>
-              </w:rPr>
-            </w:pPr>
-            <w:r>
-              <w:t>Defines a macro</w:t>
+            </w:pPr>
+            <w:r>
+              <w:t>Includes the message in the string expression</w:t>
             </w:r>
             <w:r>
               <w:fldChar w:fldCharType="begin"/>
             </w:r>
             <w:r>
-              <w:instrText xml:space="preserve"> XE "Macro" </w:instrText>
+              <w:instrText xml:space="preserve"> XE "Expression" </w:instrText>
             </w:r>
             <w:r>
               <w:fldChar w:fldCharType="end"/>
             </w:r>
             <w:r>
-              <w:t>, concludes with a ENDM</w:t>
-            </w:r>
-            <w:r>
-              <w:fldChar w:fldCharType="begin"/>
-            </w:r>
-            <w:r>
-              <w:instrText xml:space="preserve"> XE ".ENDM" </w:instrText>
-            </w:r>
-            <w:r>
-              <w:fldChar w:fldCharType="end"/>
-            </w:r>
-            <w:r>
-              <w:t xml:space="preserve"> directive</w:t>
+              <w:t xml:space="preserve"> into the assembly</w:t>
+            </w:r>
+            <w:r>
+              <w:t xml:space="preserve"> listing</w:t>
             </w:r>
           </w:p>
         </w:tc>
@@ -5361,7 +5726,7 @@
               <w:cnfStyle w:val="000000000000" w:firstRow="0" w:lastRow="0" w:firstColumn="0" w:lastColumn="0" w:oddVBand="0" w:evenVBand="0" w:oddHBand="0" w:evenHBand="0" w:firstRowFirstColumn="0" w:firstRowLastColumn="0" w:lastRowFirstColumn="0" w:lastRowLastColumn="0"/>
             </w:pPr>
             <w:r>
-              <w:t>MACRO foo from,to</w:t>
+              <w:t>MESSAGE “Complete”</w:t>
             </w:r>
           </w:p>
         </w:tc>
@@ -5377,13 +5742,19 @@
           </w:tcPr>
           <w:p>
             <w:r>
-              <w:t>MESSAGE</w:t>
+              <w:t>ORG</w:t>
             </w:r>
             <w:r>
               <w:fldChar w:fldCharType="begin"/>
             </w:r>
             <w:r>
-              <w:instrText xml:space="preserve"> XE "Directive:.MESSAGE" </w:instrText>
+              <w:instrText xml:space="preserve"> XE "Directive:</w:instrText>
+            </w:r>
+            <w:r>
+              <w:instrText>.ORG</w:instrText>
+            </w:r>
+            <w:r>
+              <w:instrText xml:space="preserve">" </w:instrText>
             </w:r>
             <w:r>
               <w:fldChar w:fldCharType="end"/>
@@ -5392,7 +5763,13 @@
               <w:fldChar w:fldCharType="begin"/>
             </w:r>
             <w:r>
-              <w:instrText xml:space="preserve"> XE "Expression" </w:instrText>
+              <w:instrText xml:space="preserve"> XE "</w:instrText>
+            </w:r>
+            <w:r>
+              <w:instrText>Expression</w:instrText>
+            </w:r>
+            <w:r>
+              <w:instrText xml:space="preserve">" </w:instrText>
             </w:r>
             <w:r>
               <w:fldChar w:fldCharType="end"/>
@@ -5408,7 +5785,7 @@
               <w:cnfStyle w:val="000000100000" w:firstRow="0" w:lastRow="0" w:firstColumn="0" w:lastColumn="0" w:oddVBand="0" w:evenVBand="0" w:oddHBand="1" w:evenHBand="0" w:firstRowFirstColumn="0" w:firstRowLastColumn="0" w:lastRowFirstColumn="0" w:lastRowLastColumn="0"/>
             </w:pPr>
             <w:r>
-              <w:t>exprStr</w:t>
+              <w:t>exprU16</w:t>
             </w:r>
           </w:p>
         </w:tc>
@@ -5421,22 +5798,25 @@
               <w:cnfStyle w:val="000000100000" w:firstRow="0" w:lastRow="0" w:firstColumn="0" w:lastColumn="0" w:oddVBand="0" w:evenVBand="0" w:oddHBand="1" w:evenHBand="0" w:firstRowFirstColumn="0" w:firstRowLastColumn="0" w:lastRowFirstColumn="0" w:lastRowLastColumn="0"/>
             </w:pPr>
             <w:r>
-              <w:t>Includes the message in the string expression</w:t>
+              <w:t>Sets the assembly origin to the expression</w:t>
             </w:r>
             <w:r>
               <w:fldChar w:fldCharType="begin"/>
             </w:r>
             <w:r>
-              <w:instrText xml:space="preserve"> XE "Expression" </w:instrText>
+              <w:instrText xml:space="preserve"> XE "</w:instrText>
+            </w:r>
+            <w:r>
+              <w:instrText>Expression</w:instrText>
+            </w:r>
+            <w:r>
+              <w:instrText xml:space="preserve">" </w:instrText>
             </w:r>
             <w:r>
               <w:fldChar w:fldCharType="end"/>
             </w:r>
             <w:r>
-              <w:t xml:space="preserve"> into the assembly</w:t>
-            </w:r>
-            <w:r>
-              <w:t xml:space="preserve"> listing</w:t>
+              <w:t>. A default value of 0 is used if this directive has not been used at all</w:t>
             </w:r>
           </w:p>
         </w:tc>
@@ -5449,147 +5829,29 @@
               <w:cnfStyle w:val="000000100000" w:firstRow="0" w:lastRow="0" w:firstColumn="0" w:lastColumn="0" w:oddVBand="0" w:evenVBand="0" w:oddHBand="1" w:evenHBand="0" w:firstRowFirstColumn="0" w:firstRowLastColumn="0" w:lastRowFirstColumn="0" w:lastRowLastColumn="0"/>
             </w:pPr>
             <w:r>
-              <w:t>MESSAGE “Complete”</w:t>
-            </w:r>
-          </w:p>
-        </w:tc>
-      </w:tr>
-      <w:tr>
-        <w:tc>
-          <w:tcPr>
-            <w:cnfStyle w:val="001000000000" w:firstRow="0" w:lastRow="0" w:firstColumn="1" w:lastColumn="0" w:oddVBand="0" w:evenVBand="0" w:oddHBand="0" w:evenHBand="0" w:firstRowFirstColumn="0" w:firstRowLastColumn="0" w:lastRowFirstColumn="0" w:lastRowLastColumn="0"/>
-            <w:tcW w:w="1716" w:type="dxa"/>
-          </w:tcPr>
-          <w:p>
-            <w:r>
-              <w:t>ORG</w:t>
-            </w:r>
-            <w:r>
-              <w:fldChar w:fldCharType="begin"/>
-            </w:r>
-            <w:r>
-              <w:instrText xml:space="preserve"> XE "Directive:</w:instrText>
-            </w:r>
-            <w:r>
-              <w:instrText>.ORG</w:instrText>
-            </w:r>
-            <w:r>
-              <w:instrText xml:space="preserve">" </w:instrText>
-            </w:r>
-            <w:r>
-              <w:fldChar w:fldCharType="end"/>
-            </w:r>
-            <w:r>
-              <w:fldChar w:fldCharType="begin"/>
-            </w:r>
-            <w:r>
-              <w:instrText xml:space="preserve"> XE "</w:instrText>
-            </w:r>
-            <w:r>
-              <w:instrText>Expression</w:instrText>
-            </w:r>
-            <w:r>
-              <w:instrText xml:space="preserve">" </w:instrText>
-            </w:r>
-            <w:r>
-              <w:fldChar w:fldCharType="end"/>
-            </w:r>
-          </w:p>
-        </w:tc>
-        <w:tc>
-          <w:tcPr>
-            <w:tcW w:w="1542" w:type="dxa"/>
-          </w:tcPr>
-          <w:p>
-            <w:pPr>
-              <w:cnfStyle w:val="000000000000" w:firstRow="0" w:lastRow="0" w:firstColumn="0" w:lastColumn="0" w:oddVBand="0" w:evenVBand="0" w:oddHBand="0" w:evenHBand="0" w:firstRowFirstColumn="0" w:firstRowLastColumn="0" w:lastRowFirstColumn="0" w:lastRowLastColumn="0"/>
-            </w:pPr>
-            <w:r>
-              <w:t>exprU16</w:t>
-            </w:r>
-          </w:p>
-        </w:tc>
-        <w:tc>
-          <w:tcPr>
-            <w:tcW w:w="3354" w:type="dxa"/>
-          </w:tcPr>
-          <w:p>
-            <w:pPr>
-              <w:cnfStyle w:val="000000000000" w:firstRow="0" w:lastRow="0" w:firstColumn="0" w:lastColumn="0" w:oddVBand="0" w:evenVBand="0" w:oddHBand="0" w:evenHBand="0" w:firstRowFirstColumn="0" w:firstRowLastColumn="0" w:lastRowFirstColumn="0" w:lastRowLastColumn="0"/>
-            </w:pPr>
-            <w:r>
-              <w:t>Sets the assembly origin to the expression</w:t>
-            </w:r>
-            <w:r>
-              <w:fldChar w:fldCharType="begin"/>
-            </w:r>
-            <w:r>
-              <w:instrText xml:space="preserve"> XE "</w:instrText>
-            </w:r>
-            <w:r>
-              <w:instrText>Expression</w:instrText>
-            </w:r>
-            <w:r>
-              <w:instrText xml:space="preserve">" </w:instrText>
-            </w:r>
-            <w:r>
-              <w:fldChar w:fldCharType="end"/>
-            </w:r>
-            <w:r>
-              <w:t>. A default value of 0 is used if this directive has not been used at all</w:t>
-            </w:r>
-          </w:p>
-        </w:tc>
-        <w:tc>
-          <w:tcPr>
-            <w:tcW w:w="2398" w:type="dxa"/>
-          </w:tcPr>
-          <w:p>
-            <w:pPr>
-              <w:cnfStyle w:val="000000000000" w:firstRow="0" w:lastRow="0" w:firstColumn="0" w:lastColumn="0" w:oddVBand="0" w:evenVBand="0" w:oddHBand="0" w:evenHBand="0" w:firstRowFirstColumn="0" w:firstRowLastColumn="0" w:lastRowFirstColumn="0" w:lastRowLastColumn="0"/>
-            </w:pPr>
-            <w:r>
               <w:t>ORG 2000H</w:t>
             </w:r>
           </w:p>
           <w:p>
             <w:pPr>
-              <w:cnfStyle w:val="000000000000" w:firstRow="0" w:lastRow="0" w:firstColumn="0" w:lastColumn="0" w:oddVBand="0" w:evenVBand="0" w:oddHBand="0" w:evenHBand="0" w:firstRowFirstColumn="0" w:firstRowLastColumn="0" w:lastRowFirstColumn="0" w:lastRowLastColumn="0"/>
-            </w:pPr>
-            <w:r>
-              <w:t>ORG $+2 ; Reserve spc</w:t>
-            </w:r>
-          </w:p>
-        </w:tc>
-      </w:tr>
-      <w:tr>
-        <w:trPr>
-          <w:cnfStyle w:val="000000100000" w:firstRow="0" w:lastRow="0" w:firstColumn="0" w:lastColumn="0" w:oddVBand="0" w:evenVBand="0" w:oddHBand="1" w:evenHBand="0" w:firstRowFirstColumn="0" w:firstRowLastColumn="0" w:lastRowFirstColumn="0" w:lastRowLastColumn="0"/>
-        </w:trPr>
-        <w:tc>
-          <w:tcPr>
-            <w:cnfStyle w:val="001000000000" w:firstRow="0" w:lastRow="0" w:firstColumn="1" w:lastColumn="0" w:oddVBand="0" w:evenVBand="0" w:oddHBand="0" w:evenHBand="0" w:firstRowFirstColumn="0" w:firstRowLastColumn="0" w:lastRowFirstColumn="0" w:lastRowLastColumn="0"/>
-            <w:tcW w:w="1716" w:type="dxa"/>
-          </w:tcPr>
-          <w:p>
-            <w:r>
-              <w:t>SET</w:t>
-            </w:r>
-          </w:p>
-        </w:tc>
-        <w:tc>
-          <w:tcPr>
-            <w:tcW w:w="7294" w:type="dxa"/>
-            <w:gridSpan w:val="3"/>
-          </w:tcPr>
-          <w:p>
-            <w:pPr>
-              <w:jc w:val="center"/>
-              <w:cnfStyle w:val="000000100000" w:firstRow="0" w:lastRow="0" w:firstColumn="0" w:lastColumn="0" w:oddVBand="0" w:evenVBand="0" w:oddHBand="1" w:evenHBand="0" w:firstRowFirstColumn="0" w:firstRowLastColumn="0" w:lastRowFirstColumn="0" w:lastRowLastColumn="0"/>
-            </w:pPr>
-            <w:r>
-              <w:t>Synonym for =</w:t>
-            </w:r>
+              <w:cnfStyle w:val="000000100000" w:firstRow="0" w:lastRow="0" w:firstColumn="0" w:lastColumn="0" w:oddVBand="0" w:evenVBand="0" w:oddHBand="1" w:evenHBand="0" w:firstRowFirstColumn="0" w:firstRowLastColumn="0" w:lastRowFirstColumn="0" w:lastRowLastColumn="0"/>
+            </w:pPr>
+            <w:r>
+              <w:t>ORG $+</w:t>
+            </w:r>
+            <w:proofErr w:type="gramStart"/>
+            <w:r>
+              <w:t>2 ;</w:t>
+            </w:r>
+            <w:proofErr w:type="gramEnd"/>
+            <w:r>
+              <w:t xml:space="preserve"> Reserve </w:t>
+            </w:r>
+            <w:proofErr w:type="spellStart"/>
+            <w:r>
+              <w:t>spc</w:t>
+            </w:r>
+            <w:proofErr w:type="spellEnd"/>
           </w:p>
         </w:tc>
       </w:tr>
@@ -5667,7 +5929,7 @@
       <w:pPr>
         <w:pStyle w:val="Heading3"/>
       </w:pPr>
-      <w:bookmarkStart w:id="8" w:name="_Toc113885554"/>
+      <w:bookmarkStart w:id="8" w:name="_Toc136638010"/>
       <w:r>
         <w:t>Instructions</w:t>
       </w:r>
@@ -5691,25 +5953,25 @@
         <w:fldChar w:fldCharType="separate"/>
       </w:r>
       <w:r>
+        <w:t>2.2</w:t>
+      </w:r>
+      <w:r>
+        <w:fldChar w:fldCharType="end"/>
+      </w:r>
+      <w:r>
+        <w:t xml:space="preserve"> on opcodes and section </w:t>
+      </w:r>
+      <w:r>
+        <w:fldChar w:fldCharType="begin"/>
+      </w:r>
+      <w:r>
+        <w:instrText xml:space="preserve"> REF _Ref110862790 \r \h </w:instrText>
+      </w:r>
+      <w:r>
+        <w:fldChar w:fldCharType="separate"/>
+      </w:r>
+      <w:r>
         <w:t>2.3</w:t>
-      </w:r>
-      <w:r>
-        <w:fldChar w:fldCharType="end"/>
-      </w:r>
-      <w:r>
-        <w:t xml:space="preserve"> on opcodes and section </w:t>
-      </w:r>
-      <w:r>
-        <w:fldChar w:fldCharType="begin"/>
-      </w:r>
-      <w:r>
-        <w:instrText xml:space="preserve"> REF _Ref110862790 \r \h </w:instrText>
-      </w:r>
-      <w:r>
-        <w:fldChar w:fldCharType="separate"/>
-      </w:r>
-      <w:r>
-        <w:t>2.4</w:t>
       </w:r>
       <w:r>
         <w:fldChar w:fldCharType="end"/>
@@ -5725,7 +5987,7 @@
         <w:pStyle w:val="Heading2"/>
       </w:pPr>
       <w:bookmarkStart w:id="9" w:name="_Ref110862771"/>
-      <w:bookmarkStart w:id="10" w:name="_Toc113885555"/>
+      <w:bookmarkStart w:id="10" w:name="_Toc136638011"/>
       <w:r>
         <w:t>Opcodes</w:t>
       </w:r>
@@ -5735,7 +5997,13 @@
     <w:p/>
     <w:p>
       <w:r>
-        <w:t xml:space="preserve">Opcodes can be any one of the Z80 / Z180 opcodes, for example LD or </w:t>
+        <w:t xml:space="preserve">Opcodes can be any one of the </w:t>
+      </w:r>
+      <w:r>
+        <w:t xml:space="preserve">8080 / 8085 / </w:t>
+      </w:r>
+      <w:r>
+        <w:t xml:space="preserve">Z80 / Z180 opcodes, for example LD or </w:t>
       </w:r>
     </w:p>
     <w:p>
@@ -5755,7 +6023,7 @@
         <w:fldChar w:fldCharType="separate"/>
       </w:r>
       <w:r>
-        <w:t>6.2</w:t>
+        <w:t>4.2</w:t>
       </w:r>
       <w:r>
         <w:fldChar w:fldCharType="end"/>
@@ -5769,9 +6037,8 @@
         <w:keepNext/>
       </w:pPr>
       <w:bookmarkStart w:id="11" w:name="_Ref110862790"/>
-      <w:bookmarkStart w:id="12" w:name="_Toc113885556"/>
-      <w:r>
-        <w:lastRenderedPageBreak/>
+      <w:bookmarkStart w:id="12" w:name="_Toc136638012"/>
+      <w:r>
         <w:t>Operands</w:t>
       </w:r>
       <w:bookmarkEnd w:id="11"/>
@@ -5802,7 +6069,13 @@
         <w:keepNext/>
       </w:pPr>
       <w:r>
-        <w:t xml:space="preserve">There are three different styles of operand which are handled by the </w:t>
+        <w:t>There are three different styles of operand</w:t>
+      </w:r>
+      <w:r>
+        <w:t xml:space="preserve"> used with instructions</w:t>
+      </w:r>
+      <w:r>
+        <w:t xml:space="preserve"> which are handled by the </w:t>
       </w:r>
       <w:r>
         <w:t>application, these being 0 operands, 1 operand or 2 operands. Examples are:</w:t>
@@ -5965,8 +6238,13 @@
               <w:cnfStyle w:val="000000100000" w:firstRow="0" w:lastRow="0" w:firstColumn="0" w:lastColumn="0" w:oddVBand="0" w:evenVBand="0" w:oddHBand="1" w:evenHBand="0" w:firstRowFirstColumn="0" w:firstRowLastColumn="0" w:lastRowFirstColumn="0" w:lastRowLastColumn="0"/>
             </w:pPr>
             <w:r>
-              <w:t>LD [HL],B</w:t>
-            </w:r>
+              <w:t>LD [HL</w:t>
+            </w:r>
+            <w:proofErr w:type="gramStart"/>
+            <w:r>
+              <w:t>],B</w:t>
+            </w:r>
+            <w:proofErr w:type="gramEnd"/>
           </w:p>
         </w:tc>
       </w:tr>
@@ -5981,7 +6259,7 @@
       <w:pPr>
         <w:pStyle w:val="Heading3"/>
       </w:pPr>
-      <w:bookmarkStart w:id="13" w:name="_Toc113885557"/>
+      <w:bookmarkStart w:id="13" w:name="_Toc136638013"/>
       <w:r>
         <w:t>Simple operands</w:t>
       </w:r>
@@ -5990,6 +6268,7 @@
     <w:p/>
     <w:p>
       <w:r>
+        <w:lastRenderedPageBreak/>
         <w:t xml:space="preserve">Simple operands are </w:t>
       </w:r>
       <w:r>
@@ -6046,7 +6325,13 @@
           </w:p>
           <w:p>
             <w:r>
-              <w:t>[BC]</w:t>
+              <w:t>(</w:t>
+            </w:r>
+            <w:r>
+              <w:t>BC</w:t>
+            </w:r>
+            <w:r>
+              <w:t>)</w:t>
             </w:r>
           </w:p>
           <w:p>
@@ -6056,7 +6341,13 @@
           </w:p>
           <w:p>
             <w:r>
-              <w:t>[C]</w:t>
+              <w:t>(</w:t>
+            </w:r>
+            <w:r>
+              <w:t>C</w:t>
+            </w:r>
+            <w:r>
+              <w:t>)</w:t>
             </w:r>
           </w:p>
           <w:p>
@@ -6071,7 +6362,13 @@
           </w:p>
           <w:p>
             <w:r>
-              <w:t>[DE]</w:t>
+              <w:t>(</w:t>
+            </w:r>
+            <w:r>
+              <w:t>DE</w:t>
+            </w:r>
+            <w:r>
+              <w:t>)</w:t>
             </w:r>
           </w:p>
         </w:tc>
@@ -6096,7 +6393,13 @@
           </w:p>
           <w:p>
             <w:r>
-              <w:t>[HL]</w:t>
+              <w:t>(</w:t>
+            </w:r>
+            <w:r>
+              <w:t>HL</w:t>
+            </w:r>
+            <w:r>
+              <w:t>)</w:t>
             </w:r>
           </w:p>
           <w:p>
@@ -6111,7 +6414,13 @@
           </w:p>
           <w:p>
             <w:r>
-              <w:t>[IX]</w:t>
+              <w:t>(</w:t>
+            </w:r>
+            <w:r>
+              <w:t>IX</w:t>
+            </w:r>
+            <w:r>
+              <w:t>)</w:t>
             </w:r>
           </w:p>
           <w:p>
@@ -6121,7 +6430,13 @@
           </w:p>
           <w:p>
             <w:r>
-              <w:t>[IY]</w:t>
+              <w:t>(</w:t>
+            </w:r>
+            <w:r>
+              <w:t>IY</w:t>
+            </w:r>
+            <w:r>
+              <w:t>)</w:t>
             </w:r>
           </w:p>
           <w:p>
@@ -6181,7 +6496,13 @@
           </w:p>
           <w:p>
             <w:r>
-              <w:t>[SP]</w:t>
+              <w:t>(</w:t>
+            </w:r>
+            <w:r>
+              <w:t>SP</w:t>
+            </w:r>
+            <w:r>
+              <w:t>)</w:t>
             </w:r>
           </w:p>
           <w:p>
@@ -6198,7 +6519,19 @@
         <w:t>Not all operands are available on all processor types</w:t>
       </w:r>
       <w:r>
-        <w:t>, for example PSW is available on 8080/8085, [IX] is available on Z80/Z180.</w:t>
+        <w:t xml:space="preserve">, for example PSW is available on 8080/8085, </w:t>
+      </w:r>
+      <w:r>
+        <w:t>(</w:t>
+      </w:r>
+      <w:r>
+        <w:t>IX</w:t>
+      </w:r>
+      <w:r>
+        <w:t>)</w:t>
+      </w:r>
+      <w:r>
+        <w:t xml:space="preserve"> is available on Z80/Z180.</w:t>
       </w:r>
     </w:p>
     <w:p/>
@@ -6207,7 +6540,7 @@
       <w:pPr>
         <w:pStyle w:val="Heading3"/>
       </w:pPr>
-      <w:bookmarkStart w:id="14" w:name="_Toc113885558"/>
+      <w:bookmarkStart w:id="14" w:name="_Toc136638014"/>
       <w:r>
         <w:t>Complex operands</w:t>
       </w:r>
@@ -6230,7 +6563,15 @@
         <w:pStyle w:val="Code"/>
       </w:pPr>
       <w:r>
-        <w:t>[IX+signed_displacement]</w:t>
+        <w:t>(</w:t>
+      </w:r>
+      <w:proofErr w:type="spellStart"/>
+      <w:r>
+        <w:t>IX+signed_displacement</w:t>
+      </w:r>
+      <w:proofErr w:type="spellEnd"/>
+      <w:r>
+        <w:t>)</w:t>
       </w:r>
     </w:p>
     <w:p>
@@ -6238,7 +6579,15 @@
         <w:pStyle w:val="Code"/>
       </w:pPr>
       <w:r>
-        <w:t>[IY+signed_displacement]</w:t>
+        <w:t>(</w:t>
+      </w:r>
+      <w:proofErr w:type="spellStart"/>
+      <w:r>
+        <w:t>IY+signed_displacement</w:t>
+      </w:r>
+      <w:proofErr w:type="spellEnd"/>
+      <w:r>
+        <w:t>)</w:t>
       </w:r>
     </w:p>
     <w:p>
@@ -6253,9 +6602,8 @@
         <w:pStyle w:val="Heading3"/>
         <w:keepNext/>
       </w:pPr>
-      <w:bookmarkStart w:id="15" w:name="_Toc113885559"/>
-      <w:r>
-        <w:lastRenderedPageBreak/>
+      <w:bookmarkStart w:id="15" w:name="_Toc136638015"/>
+      <w:r>
         <w:t>Expressions in operands</w:t>
       </w:r>
       <w:bookmarkEnd w:id="15"/>
@@ -6270,7 +6618,15 @@
         <w:keepNext/>
       </w:pPr>
       <w:r>
-        <w:t>Expressions can form part or all of the operand.</w:t>
+        <w:t xml:space="preserve">Expressions can form part or </w:t>
+      </w:r>
+      <w:proofErr w:type="gramStart"/>
+      <w:r>
+        <w:t>all of</w:t>
+      </w:r>
+      <w:proofErr w:type="gramEnd"/>
+      <w:r>
+        <w:t xml:space="preserve"> the operand.</w:t>
       </w:r>
       <w:r>
         <w:t xml:space="preserve"> Some examples are:</w:t>
@@ -6303,12 +6659,14 @@
         <w:tab/>
         <w:t>A,’</w:t>
       </w:r>
+      <w:proofErr w:type="gramStart"/>
       <w:r>
         <w:t>_</w:t>
       </w:r>
       <w:r>
         <w:t>‘</w:t>
       </w:r>
+      <w:proofErr w:type="gramEnd"/>
       <w:r>
         <w:tab/>
       </w:r>
@@ -6346,7 +6704,13 @@
         <w:t xml:space="preserve"> </w:t>
       </w:r>
       <w:r>
-        <w:t>[IY+4]</w:t>
+        <w:t>(</w:t>
+      </w:r>
+      <w:r>
+        <w:t>IY+4</w:t>
+      </w:r>
+      <w:r>
+        <w:t>)</w:t>
       </w:r>
       <w:r>
         <w:tab/>
@@ -6358,8 +6722,13 @@
         <w:tab/>
       </w:r>
       <w:r>
-        <w:t>; Get the byte parameter</w:t>
-      </w:r>
+        <w:t xml:space="preserve">; Get the byte </w:t>
+      </w:r>
+      <w:proofErr w:type="gramStart"/>
+      <w:r>
+        <w:t>parameter</w:t>
+      </w:r>
+      <w:proofErr w:type="gramEnd"/>
     </w:p>
     <w:p>
       <w:pPr>
@@ -6386,8 +6755,13 @@
       </w:r>
       <w:r>
         <w:tab/>
-        <w:t>; Point to start of buffer</w:t>
-      </w:r>
+        <w:t xml:space="preserve">; Point to start of </w:t>
+      </w:r>
+      <w:proofErr w:type="gramStart"/>
+      <w:r>
+        <w:t>buffer</w:t>
+      </w:r>
+      <w:proofErr w:type="gramEnd"/>
     </w:p>
     <w:p>
       <w:pPr>
@@ -6413,8 +6787,13 @@
         <w:tab/>
       </w:r>
       <w:r>
-        <w:t>; Set up initial value</w:t>
-      </w:r>
+        <w:t xml:space="preserve">; Set up initial </w:t>
+      </w:r>
+      <w:proofErr w:type="gramStart"/>
+      <w:r>
+        <w:t>value</w:t>
+      </w:r>
+      <w:proofErr w:type="gramEnd"/>
     </w:p>
     <w:p>
       <w:pPr>
@@ -6446,7 +6825,7 @@
         <w:fldChar w:fldCharType="separate"/>
       </w:r>
       <w:r>
-        <w:t>5</w:t>
+        <w:t>3</w:t>
       </w:r>
       <w:r>
         <w:fldChar w:fldCharType="end"/>
@@ -6461,7 +6840,7 @@
       <w:pPr>
         <w:pStyle w:val="Heading3"/>
       </w:pPr>
-      <w:bookmarkStart w:id="16" w:name="_Toc113885560"/>
+      <w:bookmarkStart w:id="16" w:name="_Toc136638016"/>
       <w:r>
         <w:t>Operand indirection</w:t>
       </w:r>
@@ -6470,22 +6849,30 @@
     <w:p/>
     <w:p>
       <w:r>
-        <w:t>Indirection is indicated by the [ ] characters</w:t>
-      </w:r>
-      <w:r>
-        <w:t>;</w:t>
-      </w:r>
-      <w:r>
-        <w:t xml:space="preserve"> the format of ( ) brackets is</w:t>
-      </w:r>
-      <w:r>
-        <w:t xml:space="preserve"> permitted</w:t>
-      </w:r>
-      <w:r>
-        <w:t>,</w:t>
-      </w:r>
-      <w:r>
-        <w:t xml:space="preserve"> however it is converted internall into [ ] characters.</w:t>
+        <w:t xml:space="preserve">Indirection is indicated by the </w:t>
+      </w:r>
+      <w:proofErr w:type="gramStart"/>
+      <w:r>
+        <w:t>(</w:t>
+      </w:r>
+      <w:r>
+        <w:t xml:space="preserve"> </w:t>
+      </w:r>
+      <w:r>
+        <w:t>)</w:t>
+      </w:r>
+      <w:proofErr w:type="gramEnd"/>
+      <w:r>
+        <w:t xml:space="preserve"> characters,</w:t>
+      </w:r>
+      <w:r>
+        <w:t xml:space="preserve"> however it is converted internall</w:t>
+      </w:r>
+      <w:r>
+        <w:t>y</w:t>
+      </w:r>
+      <w:r>
+        <w:t xml:space="preserve"> into [ ] characters.</w:t>
       </w:r>
       <w:r>
         <w:t xml:space="preserve"> </w:t>
@@ -6525,7 +6912,23 @@
       </w:r>
       <w:r>
         <w:tab/>
-        <w:t>HL,[SAVED]     ; Get saved HL back</w:t>
+      </w:r>
+      <w:proofErr w:type="gramStart"/>
+      <w:r>
+        <w:t>HL,</w:t>
+      </w:r>
+      <w:r>
+        <w:t>(</w:t>
+      </w:r>
+      <w:proofErr w:type="gramEnd"/>
+      <w:r>
+        <w:t>SAVED</w:t>
+      </w:r>
+      <w:r>
+        <w:t>)</w:t>
+      </w:r>
+      <w:r>
+        <w:t xml:space="preserve">     ; Get saved HL back</w:t>
       </w:r>
     </w:p>
     <w:p>
@@ -6541,7 +6944,23 @@
       </w:r>
       <w:r>
         <w:tab/>
-        <w:t>[C],A          ; Send byte to port</w:t>
+      </w:r>
+      <w:r>
+        <w:t>(</w:t>
+      </w:r>
+      <w:r>
+        <w:t>C</w:t>
+      </w:r>
+      <w:proofErr w:type="gramStart"/>
+      <w:r>
+        <w:t>)</w:t>
+      </w:r>
+      <w:r>
+        <w:t>,A</w:t>
+      </w:r>
+      <w:proofErr w:type="gramEnd"/>
+      <w:r>
+        <w:t xml:space="preserve">          ; Send byte to port</w:t>
       </w:r>
     </w:p>
     <w:p>
@@ -6557,23 +6976,23 @@
       </w:r>
       <w:r>
         <w:tab/>
-        <w:t>A,[IX+4]       ; Get parameter byte</w:t>
-      </w:r>
-    </w:p>
-    <w:p>
-      <w:pPr>
-        <w:pStyle w:val="Code"/>
-      </w:pPr>
-      <w:r>
-        <w:tab/>
-      </w:r>
-      <w:r>
-        <w:tab/>
-        <w:t>LD</w:t>
-      </w:r>
-      <w:r>
-        <w:tab/>
-        <w:t>A,(IX+4)       ; Converted to [IX+4]</w:t>
+      </w:r>
+      <w:proofErr w:type="gramStart"/>
+      <w:r>
+        <w:t>A,</w:t>
+      </w:r>
+      <w:r>
+        <w:t>(</w:t>
+      </w:r>
+      <w:proofErr w:type="gramEnd"/>
+      <w:r>
+        <w:t>IX+4</w:t>
+      </w:r>
+      <w:r>
+        <w:t>)</w:t>
+      </w:r>
+      <w:r>
+        <w:t xml:space="preserve">       ; Get parameter byte</w:t>
       </w:r>
     </w:p>
     <w:p>
@@ -6587,7 +7006,7 @@
       <w:pPr>
         <w:pStyle w:val="Heading2"/>
       </w:pPr>
-      <w:bookmarkStart w:id="17" w:name="_Toc113885561"/>
+      <w:bookmarkStart w:id="17" w:name="_Toc136638017"/>
       <w:r>
         <w:t>Comments</w:t>
       </w:r>
@@ -6743,21 +7162,28 @@
               <w:keepLines/>
               <w:cnfStyle w:val="000000100000" w:firstRow="0" w:lastRow="0" w:firstColumn="0" w:lastColumn="0" w:oddVBand="0" w:evenVBand="0" w:oddHBand="1" w:evenHBand="0" w:firstRowFirstColumn="0" w:firstRowLastColumn="0" w:lastRowFirstColumn="0" w:lastRowLastColumn="0"/>
             </w:pPr>
+            <w:proofErr w:type="spellStart"/>
             <w:r>
               <w:t>optional</w:t>
             </w:r>
             <w:r>
               <w:t>_</w:t>
             </w:r>
-            <w:r>
-              <w:t xml:space="preserve">text </w:t>
-            </w:r>
+            <w:proofErr w:type="gramStart"/>
+            <w:r>
+              <w:t>text</w:t>
+            </w:r>
+            <w:proofErr w:type="spellEnd"/>
             <w:r>
               <w:t xml:space="preserve"> </w:t>
             </w:r>
             <w:r>
+              <w:t xml:space="preserve"> </w:t>
+            </w:r>
+            <w:r>
               <w:t>;</w:t>
             </w:r>
+            <w:proofErr w:type="gramEnd"/>
             <w:r>
               <w:t xml:space="preserve"> </w:t>
             </w:r>
@@ -6777,7 +7203,23 @@
               <w:cnfStyle w:val="000000100000" w:firstRow="0" w:lastRow="0" w:firstColumn="0" w:lastColumn="0" w:oddVBand="0" w:evenVBand="0" w:oddHBand="1" w:evenHBand="0" w:firstRowFirstColumn="0" w:firstRowLastColumn="0" w:lastRowFirstColumn="0" w:lastRowLastColumn="0"/>
             </w:pPr>
             <w:r>
-              <w:t>Any text from a ; onwards will be treated as a comment. Text prior to the ; will be treated as valid</w:t>
+              <w:t xml:space="preserve">Any text from </w:t>
+            </w:r>
+            <w:proofErr w:type="gramStart"/>
+            <w:r>
+              <w:t>a ;</w:t>
+            </w:r>
+            <w:proofErr w:type="gramEnd"/>
+            <w:r>
+              <w:t xml:space="preserve"> onwards will be treated as a comment. Text prior to </w:t>
+            </w:r>
+            <w:proofErr w:type="gramStart"/>
+            <w:r>
+              <w:t>the ;</w:t>
+            </w:r>
+            <w:proofErr w:type="gramEnd"/>
+            <w:r>
+              <w:t xml:space="preserve"> will be treated as valid</w:t>
             </w:r>
             <w:r>
               <w:t xml:space="preserve"> information and will be processed by the assembler</w:t>
@@ -6862,8 +7304,13 @@
               <w:cnfStyle w:val="000000100000" w:firstRow="0" w:lastRow="0" w:firstColumn="0" w:lastColumn="0" w:oddVBand="0" w:evenVBand="0" w:oddHBand="1" w:evenHBand="0" w:firstRowFirstColumn="0" w:firstRowLastColumn="0" w:lastRowFirstColumn="0" w:lastRowLastColumn="0"/>
             </w:pPr>
             <w:r>
-              <w:t>* comment</w:t>
-            </w:r>
+              <w:t xml:space="preserve">* </w:t>
+            </w:r>
+            <w:proofErr w:type="gramStart"/>
+            <w:r>
+              <w:t>comment</w:t>
+            </w:r>
+            <w:proofErr w:type="gramEnd"/>
           </w:p>
         </w:tc>
         <w:tc>
@@ -6889,7 +7336,6 @@
         <w:keepNext/>
       </w:pPr>
       <w:r>
-        <w:lastRenderedPageBreak/>
         <w:t>The following code example shows how comments can be used:</w:t>
       </w:r>
     </w:p>
@@ -6967,8 +7413,13 @@
       </w:r>
       <w:r>
         <w:tab/>
-        <w:t>; Use this to get correct flags</w:t>
-      </w:r>
+        <w:t xml:space="preserve">; Use this to get correct </w:t>
+      </w:r>
+      <w:proofErr w:type="gramStart"/>
+      <w:r>
+        <w:t>flags</w:t>
+      </w:r>
+      <w:proofErr w:type="gramEnd"/>
     </w:p>
     <w:p>
       <w:pPr>
@@ -6999,8 +7450,13 @@
         <w:keepNext/>
       </w:pPr>
       <w:r>
-        <w:t>; Code starts here</w:t>
-      </w:r>
+        <w:t xml:space="preserve">; Code starts </w:t>
+      </w:r>
+      <w:proofErr w:type="gramStart"/>
+      <w:r>
+        <w:t>here</w:t>
+      </w:r>
+      <w:proofErr w:type="gramEnd"/>
     </w:p>
     <w:p>
       <w:pPr>
@@ -7027,7 +7483,14 @@
       </w:r>
       <w:r>
         <w:tab/>
-        <w:t>XOR  A,A</w:t>
+      </w:r>
+      <w:proofErr w:type="gramStart"/>
+      <w:r>
+        <w:t>XOR  A</w:t>
+      </w:r>
+      <w:proofErr w:type="gramEnd"/>
+      <w:r>
+        <w:t>,A</w:t>
       </w:r>
       <w:r>
         <w:tab/>
@@ -7107,7 +7570,7 @@
         <w:pStyle w:val="Heading1"/>
       </w:pPr>
       <w:bookmarkStart w:id="18" w:name="_Ref107986715"/>
-      <w:bookmarkStart w:id="19" w:name="_Toc113885562"/>
+      <w:bookmarkStart w:id="19" w:name="_Toc136638018"/>
       <w:r>
         <w:lastRenderedPageBreak/>
         <w:t>Expressions</w:t>
@@ -7151,8 +7614,13 @@
         <w:fldChar w:fldCharType="end"/>
       </w:r>
       <w:r>
-        <w:t xml:space="preserve"> can be integer expressions or string expressions</w:t>
-      </w:r>
+        <w:t xml:space="preserve"> can be integer expressions or string </w:t>
+      </w:r>
+      <w:proofErr w:type="gramStart"/>
+      <w:r>
+        <w:t>expressions</w:t>
+      </w:r>
+      <w:proofErr w:type="gramEnd"/>
     </w:p>
     <w:p/>
     <w:p>
@@ -7184,7 +7652,15 @@
         <w:t xml:space="preserve"> symbols,</w:t>
       </w:r>
       <w:r>
-        <w:t xml:space="preserve"> operators and</w:t>
+        <w:t xml:space="preserve"> </w:t>
+      </w:r>
+      <w:proofErr w:type="gramStart"/>
+      <w:r>
+        <w:t>operators</w:t>
+      </w:r>
+      <w:proofErr w:type="gramEnd"/>
+      <w:r>
+        <w:t xml:space="preserve"> and</w:t>
       </w:r>
       <w:r>
         <w:t xml:space="preserve"> functions</w:t>
@@ -7282,12 +7758,14 @@
       <w:pPr>
         <w:pStyle w:val="Code"/>
       </w:pPr>
+      <w:proofErr w:type="spellStart"/>
       <w:r>
         <w:t>P</w:t>
       </w:r>
       <w:r>
         <w:t>os</w:t>
       </w:r>
+      <w:proofErr w:type="spellEnd"/>
       <w:r>
         <w:fldChar w:fldCharType="begin"/>
       </w:r>
@@ -7304,7 +7782,15 @@
         <w:fldChar w:fldCharType="end"/>
       </w:r>
       <w:r>
-        <w:t>(“-“,title)</w:t>
+        <w:t>(“</w:t>
+      </w:r>
+      <w:proofErr w:type="gramStart"/>
+      <w:r>
+        <w:t>-“</w:t>
+      </w:r>
+      <w:proofErr w:type="gramEnd"/>
+      <w:r>
+        <w:t>,title)</w:t>
       </w:r>
     </w:p>
     <w:p>
@@ -7332,8 +7818,13 @@
       <w:r>
         <w:t>(</w:t>
       </w:r>
-      <w:r>
-        <w:t>i&gt;5</w:t>
+      <w:proofErr w:type="spellStart"/>
+      <w:r>
+        <w:t>i</w:t>
+      </w:r>
+      <w:proofErr w:type="spellEnd"/>
+      <w:r>
+        <w:t>&gt;5</w:t>
       </w:r>
       <w:r>
         <w:t>,</w:t>
@@ -7355,8 +7846,13 @@
       <w:pPr>
         <w:pStyle w:val="Code"/>
       </w:pPr>
-      <w:r>
-        <w:t>build()</w:t>
+      <w:proofErr w:type="gramStart"/>
+      <w:r>
+        <w:t>build(</w:t>
+      </w:r>
+      <w:proofErr w:type="gramEnd"/>
+      <w:r>
+        <w:t>)</w:t>
       </w:r>
     </w:p>
     <w:p>
@@ -7390,7 +7886,15 @@
         <w:pStyle w:val="Code"/>
       </w:pPr>
       <w:r>
-        <w:t>IIFS(p==0,”Zero”,”Non-zero”)</w:t>
+        <w:t>IIF(p==0</w:t>
+      </w:r>
+      <w:proofErr w:type="gramStart"/>
+      <w:r>
+        <w:t>,”Zero</w:t>
+      </w:r>
+      <w:proofErr w:type="gramEnd"/>
+      <w:r>
+        <w:t>”,”Non-zero”)</w:t>
       </w:r>
     </w:p>
     <w:p>
@@ -7404,7 +7908,7 @@
       <w:pPr>
         <w:pStyle w:val="Heading2"/>
       </w:pPr>
-      <w:bookmarkStart w:id="20" w:name="_Toc113885563"/>
+      <w:bookmarkStart w:id="20" w:name="_Toc136638019"/>
       <w:r>
         <w:t>Literal</w:t>
       </w:r>
@@ -7468,7 +7972,15 @@
         <w:t>, 0b</w:t>
       </w:r>
       <w:r>
-        <w:t xml:space="preserve"> or suffixed with B. For example %01101001 or 0110B</w:t>
+        <w:t xml:space="preserve"> or suffixed with B. For </w:t>
+      </w:r>
+      <w:proofErr w:type="gramStart"/>
+      <w:r>
+        <w:t>example</w:t>
+      </w:r>
+      <w:proofErr w:type="gramEnd"/>
+      <w:r>
+        <w:t xml:space="preserve"> %01101001 or 0110B</w:t>
       </w:r>
     </w:p>
     <w:p>
@@ -7480,7 +7992,15 @@
         </w:numPr>
       </w:pPr>
       <w:r>
-        <w:t>Octal numbers, suffixed with letter O or Q. For example 123O or 777q</w:t>
+        <w:t xml:space="preserve">Octal numbers, suffixed with letter O or Q. For </w:t>
+      </w:r>
+      <w:proofErr w:type="gramStart"/>
+      <w:r>
+        <w:t>example</w:t>
+      </w:r>
+      <w:proofErr w:type="gramEnd"/>
+      <w:r>
+        <w:t xml:space="preserve"> 123O or 777q</w:t>
       </w:r>
     </w:p>
     <w:p>
@@ -7492,7 +8012,13 @@
         </w:numPr>
       </w:pPr>
       <w:r>
-        <w:t>Decimal numbers – for example 123 or 0</w:t>
+        <w:t>Decimal numbers – for example 123</w:t>
+      </w:r>
+      <w:r>
+        <w:t>, 123D</w:t>
+      </w:r>
+      <w:r>
+        <w:t xml:space="preserve"> or 0</w:t>
       </w:r>
     </w:p>
     <w:p>
@@ -7522,7 +8048,15 @@
         <w:footnoteReference w:id="1"/>
       </w:r>
       <w:r>
-        <w:t>. For example $33A</w:t>
+        <w:t xml:space="preserve">. For </w:t>
+      </w:r>
+      <w:proofErr w:type="gramStart"/>
+      <w:r>
+        <w:t>example</w:t>
+      </w:r>
+      <w:proofErr w:type="gramEnd"/>
+      <w:r>
+        <w:t xml:space="preserve"> $33A</w:t>
       </w:r>
       <w:r>
         <w:t>, $ff78</w:t>
@@ -7570,8 +8104,18 @@
         <w:t xml:space="preserve">single or </w:t>
       </w:r>
       <w:r>
-        <w:t>double quotes, for example “MyString”</w:t>
-      </w:r>
+        <w:t>double quotes, for example “</w:t>
+      </w:r>
+      <w:proofErr w:type="spellStart"/>
+      <w:proofErr w:type="gramStart"/>
+      <w:r>
+        <w:t>MyString</w:t>
+      </w:r>
+      <w:proofErr w:type="spellEnd"/>
+      <w:r>
+        <w:t>”</w:t>
+      </w:r>
+      <w:proofErr w:type="gramEnd"/>
     </w:p>
     <w:p>
       <w:pPr>
@@ -7588,15 +8132,20 @@
         <w:t xml:space="preserve"> or double</w:t>
       </w:r>
       <w:r>
-        <w:t xml:space="preserve"> quotes, for example ‘A’ returns the hex value 65</w:t>
-      </w:r>
+        <w:t xml:space="preserve"> quotes, for example ‘A’ returns the hex value </w:t>
+      </w:r>
+      <w:proofErr w:type="gramStart"/>
+      <w:r>
+        <w:t>65</w:t>
+      </w:r>
+      <w:proofErr w:type="gramEnd"/>
     </w:p>
     <w:p/>
     <w:p>
       <w:pPr>
         <w:pStyle w:val="Heading2"/>
       </w:pPr>
-      <w:bookmarkStart w:id="21" w:name="_Toc113885564"/>
+      <w:bookmarkStart w:id="21" w:name="_Toc136638020"/>
       <w:r>
         <w:t>Symbols</w:t>
       </w:r>
@@ -7690,8 +8239,13 @@
         </w:numPr>
       </w:pPr>
       <w:r>
-        <w:t>An integer value</w:t>
-      </w:r>
+        <w:t xml:space="preserve">An integer </w:t>
+      </w:r>
+      <w:proofErr w:type="gramStart"/>
+      <w:r>
+        <w:t>value</w:t>
+      </w:r>
+      <w:proofErr w:type="gramEnd"/>
     </w:p>
     <w:p>
       <w:pPr>
@@ -7702,8 +8256,13 @@
         </w:numPr>
       </w:pPr>
       <w:r>
-        <w:t>A string value</w:t>
-      </w:r>
+        <w:t xml:space="preserve">A string </w:t>
+      </w:r>
+      <w:proofErr w:type="gramStart"/>
+      <w:r>
+        <w:t>value</w:t>
+      </w:r>
+      <w:proofErr w:type="gramEnd"/>
     </w:p>
     <w:p/>
     <w:p>
@@ -7790,7 +8349,7 @@
       <w:pPr>
         <w:pStyle w:val="Heading2"/>
       </w:pPr>
-      <w:bookmarkStart w:id="22" w:name="_Toc113885565"/>
+      <w:bookmarkStart w:id="22" w:name="_Toc136638021"/>
       <w:r>
         <w:t xml:space="preserve">Operators and </w:t>
       </w:r>
@@ -7820,8 +8379,13 @@
         <w:fldChar w:fldCharType="end"/>
       </w:r>
       <w:r>
-        <w:t xml:space="preserve"> are evaluated using the following  precedence</w:t>
-      </w:r>
+        <w:t xml:space="preserve"> are evaluated using the </w:t>
+      </w:r>
+      <w:proofErr w:type="gramStart"/>
+      <w:r>
+        <w:t>following  precedence</w:t>
+      </w:r>
+      <w:proofErr w:type="gramEnd"/>
       <w:r>
         <w:fldChar w:fldCharType="begin"/>
       </w:r>
@@ -7914,11 +8478,16 @@
             <w:pPr>
               <w:cnfStyle w:val="000000100000" w:firstRow="0" w:lastRow="0" w:firstColumn="0" w:lastColumn="0" w:oddVBand="0" w:evenVBand="0" w:oddHBand="1" w:evenHBand="0" w:firstRowFirstColumn="0" w:firstRowLastColumn="0" w:lastRowFirstColumn="0" w:lastRowLastColumn="0"/>
             </w:pPr>
+            <w:proofErr w:type="gramStart"/>
             <w:r>
               <w:t xml:space="preserve">( </w:t>
             </w:r>
             <w:r>
-              <w:t xml:space="preserve">bracketed </w:t>
+              <w:t>bracketed</w:t>
+            </w:r>
+            <w:proofErr w:type="gramEnd"/>
+            <w:r>
+              <w:t xml:space="preserve"> </w:t>
             </w:r>
             <w:r>
               <w:t>expression</w:t>
@@ -8153,16 +8722,26 @@
               <w:cnfStyle w:val="000000000000" w:firstRow="0" w:lastRow="0" w:firstColumn="0" w:lastColumn="0" w:oddVBand="0" w:evenVBand="0" w:oddHBand="0" w:evenHBand="0" w:firstRowFirstColumn="0" w:firstRowLastColumn="0" w:lastRowFirstColumn="0" w:lastRowLastColumn="0"/>
             </w:pPr>
             <w:r>
-              <w:t>* multiplication</w:t>
-            </w:r>
-          </w:p>
-          <w:p>
-            <w:pPr>
-              <w:cnfStyle w:val="000000000000" w:firstRow="0" w:lastRow="0" w:firstColumn="0" w:lastColumn="0" w:oddVBand="0" w:evenVBand="0" w:oddHBand="0" w:evenHBand="0" w:firstRowFirstColumn="0" w:firstRowLastColumn="0" w:lastRowFirstColumn="0" w:lastRowLastColumn="0"/>
-            </w:pPr>
-            <w:r>
-              <w:t>/ division</w:t>
-            </w:r>
+              <w:t xml:space="preserve">* </w:t>
+            </w:r>
+            <w:proofErr w:type="gramStart"/>
+            <w:r>
+              <w:t>multiplication</w:t>
+            </w:r>
+            <w:proofErr w:type="gramEnd"/>
+          </w:p>
+          <w:p>
+            <w:pPr>
+              <w:cnfStyle w:val="000000000000" w:firstRow="0" w:lastRow="0" w:firstColumn="0" w:lastColumn="0" w:oddVBand="0" w:evenVBand="0" w:oddHBand="0" w:evenHBand="0" w:firstRowFirstColumn="0" w:firstRowLastColumn="0" w:lastRowFirstColumn="0" w:lastRowLastColumn="0"/>
+            </w:pPr>
+            <w:r>
+              <w:t xml:space="preserve">/ </w:t>
+            </w:r>
+            <w:proofErr w:type="gramStart"/>
+            <w:r>
+              <w:t>division</w:t>
+            </w:r>
+            <w:proofErr w:type="gramEnd"/>
           </w:p>
           <w:p>
             <w:pPr>
@@ -8185,16 +8764,26 @@
               <w:cnfStyle w:val="000000000000" w:firstRow="0" w:lastRow="0" w:firstColumn="0" w:lastColumn="0" w:oddVBand="0" w:evenVBand="0" w:oddHBand="0" w:evenHBand="0" w:firstRowFirstColumn="0" w:firstRowLastColumn="0" w:lastRowFirstColumn="0" w:lastRowLastColumn="0"/>
             </w:pPr>
             <w:r>
-              <w:t>^ bitwise xor</w:t>
-            </w:r>
-          </w:p>
-          <w:p>
-            <w:pPr>
-              <w:cnfStyle w:val="000000000000" w:firstRow="0" w:lastRow="0" w:firstColumn="0" w:lastColumn="0" w:oddVBand="0" w:evenVBand="0" w:oddHBand="0" w:evenHBand="0" w:firstRowFirstColumn="0" w:firstRowLastColumn="0" w:lastRowFirstColumn="0" w:lastRowLastColumn="0"/>
-            </w:pPr>
-            <w:r>
-              <w:t>&lt;&lt; shift left</w:t>
-            </w:r>
+              <w:t xml:space="preserve">^ bitwise </w:t>
+            </w:r>
+            <w:proofErr w:type="spellStart"/>
+            <w:r>
+              <w:t>xor</w:t>
+            </w:r>
+            <w:proofErr w:type="spellEnd"/>
+          </w:p>
+          <w:p>
+            <w:pPr>
+              <w:cnfStyle w:val="000000000000" w:firstRow="0" w:lastRow="0" w:firstColumn="0" w:lastColumn="0" w:oddVBand="0" w:evenVBand="0" w:oddHBand="0" w:evenHBand="0" w:firstRowFirstColumn="0" w:firstRowLastColumn="0" w:lastRowFirstColumn="0" w:lastRowLastColumn="0"/>
+            </w:pPr>
+            <w:r>
+              <w:t xml:space="preserve">&lt;&lt; shift </w:t>
+            </w:r>
+            <w:proofErr w:type="gramStart"/>
+            <w:r>
+              <w:t>left</w:t>
+            </w:r>
+            <w:proofErr w:type="gramEnd"/>
           </w:p>
           <w:p>
             <w:pPr>
@@ -8359,8 +8948,13 @@
               <w:cnfStyle w:val="000000100000" w:firstRow="0" w:lastRow="0" w:firstColumn="0" w:lastColumn="0" w:oddVBand="0" w:evenVBand="0" w:oddHBand="1" w:evenHBand="0" w:firstRowFirstColumn="0" w:firstRowLastColumn="0" w:lastRowFirstColumn="0" w:lastRowLastColumn="0"/>
             </w:pPr>
             <w:r>
-              <w:t>&amp;&amp; boolean</w:t>
-            </w:r>
+              <w:t xml:space="preserve">&amp;&amp; </w:t>
+            </w:r>
+            <w:proofErr w:type="spellStart"/>
+            <w:r>
+              <w:t>boolean</w:t>
+            </w:r>
+            <w:proofErr w:type="spellEnd"/>
             <w:r>
               <w:fldChar w:fldCharType="begin"/>
             </w:r>
@@ -8385,8 +8979,13 @@
               <w:cnfStyle w:val="000000100000" w:firstRow="0" w:lastRow="0" w:firstColumn="0" w:lastColumn="0" w:oddVBand="0" w:evenVBand="0" w:oddHBand="1" w:evenHBand="0" w:firstRowFirstColumn="0" w:firstRowLastColumn="0" w:lastRowFirstColumn="0" w:lastRowLastColumn="0"/>
             </w:pPr>
             <w:r>
-              <w:t>^^ boolean</w:t>
-            </w:r>
+              <w:t xml:space="preserve">^^ </w:t>
+            </w:r>
+            <w:proofErr w:type="spellStart"/>
+            <w:r>
+              <w:t>boolean</w:t>
+            </w:r>
+            <w:proofErr w:type="spellEnd"/>
             <w:r>
               <w:fldChar w:fldCharType="begin"/>
             </w:r>
@@ -8403,8 +9002,13 @@
               <w:fldChar w:fldCharType="end"/>
             </w:r>
             <w:r>
-              <w:t xml:space="preserve"> xor</w:t>
-            </w:r>
+              <w:t xml:space="preserve"> </w:t>
+            </w:r>
+            <w:proofErr w:type="spellStart"/>
+            <w:r>
+              <w:t>xor</w:t>
+            </w:r>
+            <w:proofErr w:type="spellEnd"/>
           </w:p>
         </w:tc>
       </w:tr>
@@ -8429,8 +9033,13 @@
               <w:cnfStyle w:val="000000000000" w:firstRow="0" w:lastRow="0" w:firstColumn="0" w:lastColumn="0" w:oddVBand="0" w:evenVBand="0" w:oddHBand="0" w:evenHBand="0" w:firstRowFirstColumn="0" w:firstRowLastColumn="0" w:lastRowFirstColumn="0" w:lastRowLastColumn="0"/>
             </w:pPr>
             <w:r>
-              <w:t>|| boolean</w:t>
-            </w:r>
+              <w:t xml:space="preserve">|| </w:t>
+            </w:r>
+            <w:proofErr w:type="spellStart"/>
+            <w:r>
+              <w:t>boolean</w:t>
+            </w:r>
+            <w:proofErr w:type="spellEnd"/>
             <w:r>
               <w:fldChar w:fldCharType="begin"/>
             </w:r>
@@ -8476,8 +9085,13 @@
               <w:cnfStyle w:val="000000100000" w:firstRow="0" w:lastRow="0" w:firstColumn="0" w:lastColumn="0" w:oddVBand="0" w:evenVBand="0" w:oddHBand="1" w:evenHBand="0" w:firstRowFirstColumn="0" w:firstRowLastColumn="0" w:lastRowFirstColumn="0" w:lastRowLastColumn="0"/>
             </w:pPr>
             <w:r>
-              <w:t>! boolean</w:t>
-            </w:r>
+              <w:t xml:space="preserve">! </w:t>
+            </w:r>
+            <w:proofErr w:type="spellStart"/>
+            <w:r>
+              <w:t>boolean</w:t>
+            </w:r>
+            <w:proofErr w:type="spellEnd"/>
             <w:r>
               <w:fldChar w:fldCharType="begin"/>
             </w:r>
@@ -8533,7 +9147,7 @@
         <w:pStyle w:val="Heading2"/>
         <w:keepNext/>
       </w:pPr>
-      <w:bookmarkStart w:id="23" w:name="_Toc113885566"/>
+      <w:bookmarkStart w:id="23" w:name="_Toc136638022"/>
       <w:r>
         <w:lastRenderedPageBreak/>
         <w:t>Integer Functions</w:t>
@@ -8721,8 +9335,18 @@
             <w:pPr>
               <w:keepNext/>
             </w:pPr>
-            <w:r>
-              <w:t>IIF(expression,true_exp,false_exp)</w:t>
+            <w:proofErr w:type="gramStart"/>
+            <w:r>
+              <w:t>IIF(</w:t>
+            </w:r>
+            <w:proofErr w:type="spellStart"/>
+            <w:proofErr w:type="gramEnd"/>
+            <w:r>
+              <w:t>expression,true_exp,false_exp</w:t>
+            </w:r>
+            <w:proofErr w:type="spellEnd"/>
+            <w:r>
+              <w:t>)</w:t>
             </w:r>
           </w:p>
         </w:tc>
@@ -8736,7 +9360,23 @@
               <w:cnfStyle w:val="000000000000" w:firstRow="0" w:lastRow="0" w:firstColumn="0" w:lastColumn="0" w:oddVBand="0" w:evenVBand="0" w:oddHBand="0" w:evenHBand="0" w:firstRowFirstColumn="0" w:firstRowLastColumn="0" w:lastRowFirstColumn="0" w:lastRowLastColumn="0"/>
             </w:pPr>
             <w:r>
-              <w:t>If the expression is non-zero, trueexp is returned otherwise falseexp is returned</w:t>
+              <w:t xml:space="preserve">If the expression is non-zero, </w:t>
+            </w:r>
+            <w:proofErr w:type="spellStart"/>
+            <w:r>
+              <w:t>trueexp</w:t>
+            </w:r>
+            <w:proofErr w:type="spellEnd"/>
+            <w:r>
+              <w:t xml:space="preserve"> is returned otherwise </w:t>
+            </w:r>
+            <w:proofErr w:type="spellStart"/>
+            <w:r>
+              <w:t>falseexp</w:t>
+            </w:r>
+            <w:proofErr w:type="spellEnd"/>
+            <w:r>
+              <w:t xml:space="preserve"> is returned</w:t>
             </w:r>
           </w:p>
         </w:tc>
@@ -8754,8 +9394,13 @@
             <w:pPr>
               <w:keepNext/>
             </w:pPr>
-            <w:r>
-              <w:t>LENGTH(string)</w:t>
+            <w:proofErr w:type="gramStart"/>
+            <w:r>
+              <w:t>LENGTH(</w:t>
+            </w:r>
+            <w:proofErr w:type="gramEnd"/>
+            <w:r>
+              <w:t>string)</w:t>
             </w:r>
           </w:p>
         </w:tc>
@@ -8865,7 +9510,7 @@
       <w:pPr>
         <w:pStyle w:val="Heading2"/>
       </w:pPr>
-      <w:bookmarkStart w:id="24" w:name="_Toc113885567"/>
+      <w:bookmarkStart w:id="24" w:name="_Toc136638023"/>
       <w:r>
         <w:t>String Functions</w:t>
       </w:r>
@@ -8873,8 +9518,13 @@
     </w:p>
     <w:p/>
     <w:p>
-      <w:r>
-        <w:t>A number of string functions are available within XA80</w:t>
+      <w:proofErr w:type="gramStart"/>
+      <w:r>
+        <w:t>A number of</w:t>
+      </w:r>
+      <w:proofErr w:type="gramEnd"/>
+      <w:r>
+        <w:t xml:space="preserve"> string functions are available within XA80</w:t>
       </w:r>
       <w:r>
         <w:t>:</w:t>
@@ -8888,8 +9538,8 @@
         <w:tblLook w:val="04A0" w:firstRow="1" w:lastRow="0" w:firstColumn="1" w:lastColumn="0" w:noHBand="0" w:noVBand="1"/>
       </w:tblPr>
       <w:tblGrid>
-        <w:gridCol w:w="3762"/>
-        <w:gridCol w:w="5248"/>
+        <w:gridCol w:w="3649"/>
+        <w:gridCol w:w="5361"/>
       </w:tblGrid>
       <w:tr>
         <w:trPr>
@@ -8930,8 +9580,13 @@
             <w:tcW w:w="2689" w:type="dxa"/>
           </w:tcPr>
           <w:p>
-            <w:r>
-              <w:t>DATE()</w:t>
+            <w:proofErr w:type="gramStart"/>
+            <w:r>
+              <w:t>DATE(</w:t>
+            </w:r>
+            <w:proofErr w:type="gramEnd"/>
+            <w:r>
+              <w:t>)</w:t>
             </w:r>
           </w:p>
         </w:tc>
@@ -8956,8 +9611,18 @@
             <w:tcW w:w="2689" w:type="dxa"/>
           </w:tcPr>
           <w:p>
-            <w:r>
-              <w:t>IIFS(expression,true_exp,false_exp)</w:t>
+            <w:proofErr w:type="gramStart"/>
+            <w:r>
+              <w:t>IIF(</w:t>
+            </w:r>
+            <w:proofErr w:type="spellStart"/>
+            <w:proofErr w:type="gramEnd"/>
+            <w:r>
+              <w:t>expression,true_exp,false_exp</w:t>
+            </w:r>
+            <w:proofErr w:type="spellEnd"/>
+            <w:r>
+              <w:t>)</w:t>
             </w:r>
           </w:p>
         </w:tc>
@@ -8970,7 +9635,23 @@
               <w:cnfStyle w:val="000000000000" w:firstRow="0" w:lastRow="0" w:firstColumn="0" w:lastColumn="0" w:oddVBand="0" w:evenVBand="0" w:oddHBand="0" w:evenHBand="0" w:firstRowFirstColumn="0" w:firstRowLastColumn="0" w:lastRowFirstColumn="0" w:lastRowLastColumn="0"/>
             </w:pPr>
             <w:r>
-              <w:t>If integer expression is non-zero, the string expression true_exp is returned otherwise the string expression false_exp is returned</w:t>
+              <w:t xml:space="preserve">If integer expression is non-zero, the string expression </w:t>
+            </w:r>
+            <w:proofErr w:type="spellStart"/>
+            <w:r>
+              <w:t>true_exp</w:t>
+            </w:r>
+            <w:proofErr w:type="spellEnd"/>
+            <w:r>
+              <w:t xml:space="preserve"> is returned otherwise the string expression </w:t>
+            </w:r>
+            <w:proofErr w:type="spellStart"/>
+            <w:r>
+              <w:t>false_exp</w:t>
+            </w:r>
+            <w:proofErr w:type="spellEnd"/>
+            <w:r>
+              <w:t xml:space="preserve"> is returned</w:t>
             </w:r>
           </w:p>
         </w:tc>
@@ -8985,8 +9666,18 @@
             <w:tcW w:w="2689" w:type="dxa"/>
           </w:tcPr>
           <w:p>
-            <w:r>
-              <w:t>LEFT(string,count)</w:t>
+            <w:proofErr w:type="gramStart"/>
+            <w:r>
+              <w:t>LEFT(</w:t>
+            </w:r>
+            <w:proofErr w:type="spellStart"/>
+            <w:proofErr w:type="gramEnd"/>
+            <w:r>
+              <w:t>string,count</w:t>
+            </w:r>
+            <w:proofErr w:type="spellEnd"/>
+            <w:r>
+              <w:t>)</w:t>
             </w:r>
           </w:p>
         </w:tc>
@@ -9017,8 +9708,13 @@
             <w:tcW w:w="2689" w:type="dxa"/>
           </w:tcPr>
           <w:p>
-            <w:r>
-              <w:t>LOWER(string)</w:t>
+            <w:proofErr w:type="gramStart"/>
+            <w:r>
+              <w:t>LOWER(</w:t>
+            </w:r>
+            <w:proofErr w:type="gramEnd"/>
+            <w:r>
+              <w:t>string)</w:t>
             </w:r>
           </w:p>
         </w:tc>
@@ -9031,7 +9727,15 @@
               <w:cnfStyle w:val="000000000000" w:firstRow="0" w:lastRow="0" w:firstColumn="0" w:lastColumn="0" w:oddVBand="0" w:evenVBand="0" w:oddHBand="0" w:evenHBand="0" w:firstRowFirstColumn="0" w:firstRowLastColumn="0" w:lastRowFirstColumn="0" w:lastRowLastColumn="0"/>
             </w:pPr>
             <w:r>
-              <w:t>Take the lower case value of string</w:t>
+              <w:t xml:space="preserve">Take the </w:t>
+            </w:r>
+            <w:proofErr w:type="gramStart"/>
+            <w:r>
+              <w:t>lower case</w:t>
+            </w:r>
+            <w:proofErr w:type="gramEnd"/>
+            <w:r>
+              <w:t xml:space="preserve"> value of string</w:t>
             </w:r>
           </w:p>
         </w:tc>
@@ -9046,8 +9750,18 @@
             <w:tcW w:w="2689" w:type="dxa"/>
           </w:tcPr>
           <w:p>
-            <w:r>
-              <w:t>MID(string,start,count)</w:t>
+            <w:proofErr w:type="gramStart"/>
+            <w:r>
+              <w:t>MID(</w:t>
+            </w:r>
+            <w:proofErr w:type="spellStart"/>
+            <w:proofErr w:type="gramEnd"/>
+            <w:r>
+              <w:t>string,start,count</w:t>
+            </w:r>
+            <w:proofErr w:type="spellEnd"/>
+            <w:r>
+              <w:t>)</w:t>
             </w:r>
           </w:p>
         </w:tc>
@@ -9072,8 +9786,13 @@
             <w:tcW w:w="2689" w:type="dxa"/>
           </w:tcPr>
           <w:p>
-            <w:r>
-              <w:t>STRING(number)</w:t>
+            <w:proofErr w:type="gramStart"/>
+            <w:r>
+              <w:t>STRING(</w:t>
+            </w:r>
+            <w:proofErr w:type="gramEnd"/>
+            <w:r>
+              <w:t>number)</w:t>
             </w:r>
           </w:p>
         </w:tc>
@@ -9101,8 +9820,18 @@
             <w:tcW w:w="2689" w:type="dxa"/>
           </w:tcPr>
           <w:p>
-            <w:r>
-              <w:t>RIGHT(string,count)</w:t>
+            <w:proofErr w:type="gramStart"/>
+            <w:r>
+              <w:t>RIGHT(</w:t>
+            </w:r>
+            <w:proofErr w:type="spellStart"/>
+            <w:proofErr w:type="gramEnd"/>
+            <w:r>
+              <w:t>string,count</w:t>
+            </w:r>
+            <w:proofErr w:type="spellEnd"/>
+            <w:r>
+              <w:t>)</w:t>
             </w:r>
           </w:p>
         </w:tc>
@@ -9127,8 +9856,13 @@
             <w:tcW w:w="2689" w:type="dxa"/>
           </w:tcPr>
           <w:p>
-            <w:r>
-              <w:t>TIME()</w:t>
+            <w:proofErr w:type="gramStart"/>
+            <w:r>
+              <w:t>TIME(</w:t>
+            </w:r>
+            <w:proofErr w:type="gramEnd"/>
+            <w:r>
+              <w:t>)</w:t>
             </w:r>
           </w:p>
         </w:tc>
@@ -9141,8 +9875,13 @@
               <w:cnfStyle w:val="000000000000" w:firstRow="0" w:lastRow="0" w:firstColumn="0" w:lastColumn="0" w:oddVBand="0" w:evenVBand="0" w:oddHBand="0" w:evenHBand="0" w:firstRowFirstColumn="0" w:firstRowLastColumn="0" w:lastRowFirstColumn="0" w:lastRowLastColumn="0"/>
             </w:pPr>
             <w:r>
-              <w:t>Return the time as a string in the form HH:MM:SS</w:t>
-            </w:r>
+              <w:t>Return the time as a string in the form HH:</w:t>
+            </w:r>
+            <w:proofErr w:type="gramStart"/>
+            <w:r>
+              <w:t>MM:SS</w:t>
+            </w:r>
+            <w:proofErr w:type="gramEnd"/>
           </w:p>
         </w:tc>
       </w:tr>
@@ -9156,8 +9895,13 @@
             <w:tcW w:w="2689" w:type="dxa"/>
           </w:tcPr>
           <w:p>
-            <w:r>
-              <w:t>UPPER(string)</w:t>
+            <w:proofErr w:type="gramStart"/>
+            <w:r>
+              <w:t>UPPER(</w:t>
+            </w:r>
+            <w:proofErr w:type="gramEnd"/>
+            <w:r>
+              <w:t>string)</w:t>
             </w:r>
           </w:p>
         </w:tc>
@@ -9170,7 +9914,15 @@
               <w:cnfStyle w:val="000000100000" w:firstRow="0" w:lastRow="0" w:firstColumn="0" w:lastColumn="0" w:oddVBand="0" w:evenVBand="0" w:oddHBand="1" w:evenHBand="0" w:firstRowFirstColumn="0" w:firstRowLastColumn="0" w:lastRowFirstColumn="0" w:lastRowLastColumn="0"/>
             </w:pPr>
             <w:r>
-              <w:t>Return the upper case value of a string</w:t>
+              <w:t xml:space="preserve">Return the </w:t>
+            </w:r>
+            <w:proofErr w:type="gramStart"/>
+            <w:r>
+              <w:t>upper case</w:t>
+            </w:r>
+            <w:proofErr w:type="gramEnd"/>
+            <w:r>
+              <w:t xml:space="preserve"> value of a string</w:t>
             </w:r>
           </w:p>
         </w:tc>
@@ -9182,8 +9934,13 @@
             <w:tcW w:w="2689" w:type="dxa"/>
           </w:tcPr>
           <w:p>
-            <w:r>
-              <w:t>VERSION()</w:t>
+            <w:proofErr w:type="gramStart"/>
+            <w:r>
+              <w:t>VERSION(</w:t>
+            </w:r>
+            <w:proofErr w:type="gramEnd"/>
+            <w:r>
+              <w:t>)</w:t>
             </w:r>
           </w:p>
         </w:tc>
@@ -9245,7 +10002,7 @@
       <w:pPr>
         <w:pStyle w:val="Heading1"/>
       </w:pPr>
-      <w:bookmarkStart w:id="25" w:name="_Toc113885568"/>
+      <w:bookmarkStart w:id="25" w:name="_Toc136638024"/>
       <w:r>
         <w:lastRenderedPageBreak/>
         <w:t>Appendices</w:t>
@@ -9256,7 +10013,7 @@
       <w:pPr>
         <w:pStyle w:val="Heading2"/>
       </w:pPr>
-      <w:bookmarkStart w:id="26" w:name="_Toc113885569"/>
+      <w:bookmarkStart w:id="26" w:name="_Toc136638025"/>
       <w:r>
         <w:t xml:space="preserve">Appendix - </w:t>
       </w:r>
@@ -9350,7 +10107,31 @@
         <w:pStyle w:val="Code"/>
       </w:pPr>
       <w:r>
-        <w:t xml:space="preserve">    -c &lt;cn&gt; --com=&lt;cn&gt;       Set the .com file name to &lt;cn&gt;</w:t>
+        <w:t xml:space="preserve">    -c &lt;</w:t>
+      </w:r>
+      <w:proofErr w:type="spellStart"/>
+      <w:r>
+        <w:t>cn</w:t>
+      </w:r>
+      <w:proofErr w:type="spellEnd"/>
+      <w:r>
+        <w:t>&gt; --com=&lt;</w:t>
+      </w:r>
+      <w:proofErr w:type="spellStart"/>
+      <w:r>
+        <w:t>cn</w:t>
+      </w:r>
+      <w:proofErr w:type="spellEnd"/>
+      <w:r>
+        <w:t>&gt;       Set the .com file name to &lt;</w:t>
+      </w:r>
+      <w:proofErr w:type="spellStart"/>
+      <w:r>
+        <w:t>cn</w:t>
+      </w:r>
+      <w:proofErr w:type="spellEnd"/>
+      <w:r>
+        <w:t>&gt;</w:t>
       </w:r>
     </w:p>
     <w:p>
@@ -9366,7 +10147,44 @@
         <w:pStyle w:val="Code"/>
       </w:pPr>
       <w:r>
-        <w:t xml:space="preserve">    -e &lt;en&gt; --errorlog=&lt;en&gt;  Set error log to &lt;en&gt;</w:t>
+        <w:t xml:space="preserve">    -e &lt;</w:t>
+      </w:r>
+      <w:proofErr w:type="spellStart"/>
+      <w:r>
+        <w:t>en</w:t>
+      </w:r>
+      <w:proofErr w:type="spellEnd"/>
+      <w:r>
+        <w:t>&gt; --</w:t>
+      </w:r>
+      <w:proofErr w:type="spellStart"/>
+      <w:r>
+        <w:t>errorlog</w:t>
+      </w:r>
+      <w:proofErr w:type="spellEnd"/>
+      <w:r>
+        <w:t>=&lt;</w:t>
+      </w:r>
+      <w:proofErr w:type="spellStart"/>
+      <w:r>
+        <w:t>en</w:t>
+      </w:r>
+      <w:proofErr w:type="spellEnd"/>
+      <w:proofErr w:type="gramStart"/>
+      <w:r>
+        <w:t>&gt;  Set</w:t>
+      </w:r>
+      <w:proofErr w:type="gramEnd"/>
+      <w:r>
+        <w:t xml:space="preserve"> error log to &lt;</w:t>
+      </w:r>
+      <w:proofErr w:type="spellStart"/>
+      <w:r>
+        <w:t>en</w:t>
+      </w:r>
+      <w:proofErr w:type="spellEnd"/>
+      <w:r>
+        <w:t>&gt;</w:t>
       </w:r>
     </w:p>
     <w:p>
@@ -9398,7 +10216,31 @@
         <w:pStyle w:val="Code"/>
       </w:pPr>
       <w:r>
-        <w:t xml:space="preserve">    -m &lt;mn&gt; --map=&lt;mn&gt;       Set the map filename to &lt;mn&gt;</w:t>
+        <w:t xml:space="preserve">    -m &lt;</w:t>
+      </w:r>
+      <w:proofErr w:type="spellStart"/>
+      <w:r>
+        <w:t>mn</w:t>
+      </w:r>
+      <w:proofErr w:type="spellEnd"/>
+      <w:r>
+        <w:t>&gt; --map=&lt;</w:t>
+      </w:r>
+      <w:proofErr w:type="spellStart"/>
+      <w:r>
+        <w:t>mn</w:t>
+      </w:r>
+      <w:proofErr w:type="spellEnd"/>
+      <w:r>
+        <w:t>&gt;       Set the map filename to &lt;</w:t>
+      </w:r>
+      <w:proofErr w:type="spellStart"/>
+      <w:r>
+        <w:t>mn</w:t>
+      </w:r>
+      <w:proofErr w:type="spellEnd"/>
+      <w:r>
+        <w:t>&gt;</w:t>
       </w:r>
     </w:p>
     <w:p>
@@ -9430,7 +10272,15 @@
         <w:pStyle w:val="Code"/>
       </w:pPr>
       <w:r>
-        <w:t xml:space="preserve">    -t &lt;n&gt;  --tab=&lt;n&gt;        Tab size for input file (default 4)</w:t>
+        <w:t xml:space="preserve">    -t &lt;n</w:t>
+      </w:r>
+      <w:proofErr w:type="gramStart"/>
+      <w:r>
+        <w:t>&gt;  --</w:t>
+      </w:r>
+      <w:proofErr w:type="gramEnd"/>
+      <w:r>
+        <w:t>tab=&lt;n&gt;        Tab size for input file (default 4)</w:t>
       </w:r>
     </w:p>
     <w:p>
@@ -9438,7 +10288,15 @@
         <w:pStyle w:val="Code"/>
       </w:pPr>
       <w:r>
-        <w:t xml:space="preserve">    -v &lt;n&gt;  --verbose=&lt;n&gt;    Verbose output while assembling</w:t>
+        <w:t xml:space="preserve">    -v &lt;n</w:t>
+      </w:r>
+      <w:proofErr w:type="gramStart"/>
+      <w:r>
+        <w:t>&gt;  --</w:t>
+      </w:r>
+      <w:proofErr w:type="gramEnd"/>
+      <w:r>
+        <w:t>verbose=&lt;n&gt;    Verbose output while assembling</w:t>
       </w:r>
     </w:p>
     <w:p>
@@ -9462,7 +10320,31 @@
         <w:pStyle w:val="Code"/>
       </w:pPr>
       <w:r>
-        <w:t xml:space="preserve">    -x &lt;hn&gt; --hex=&lt;hn&gt;       Set the hex filename to &lt;hn&gt;</w:t>
+        <w:t xml:space="preserve">    -x &lt;</w:t>
+      </w:r>
+      <w:proofErr w:type="spellStart"/>
+      <w:r>
+        <w:t>hn</w:t>
+      </w:r>
+      <w:proofErr w:type="spellEnd"/>
+      <w:r>
+        <w:t>&gt; --hex=&lt;</w:t>
+      </w:r>
+      <w:proofErr w:type="spellStart"/>
+      <w:r>
+        <w:t>hn</w:t>
+      </w:r>
+      <w:proofErr w:type="spellEnd"/>
+      <w:r>
+        <w:t>&gt;       Set the hex filename to &lt;</w:t>
+      </w:r>
+      <w:proofErr w:type="spellStart"/>
+      <w:r>
+        <w:t>hn</w:t>
+      </w:r>
+      <w:proofErr w:type="spellEnd"/>
+      <w:r>
+        <w:t>&gt;</w:t>
       </w:r>
     </w:p>
     <w:p>
@@ -9475,15 +10357,68 @@
         <w:pStyle w:val="Code"/>
       </w:pPr>
       <w:r>
-        <w:t>&lt;bn&gt;/&lt;cn&gt;/&lt;en&gt;/&lt;hn&gt;/&lt;ln&gt;/&lt;mn&gt;/&lt;on&gt; default to the filename with ext</w:t>
-      </w:r>
+        <w:t>&lt;bn&gt;/&lt;</w:t>
+      </w:r>
+      <w:proofErr w:type="spellStart"/>
+      <w:r>
+        <w:t>cn</w:t>
+      </w:r>
+      <w:proofErr w:type="spellEnd"/>
+      <w:r>
+        <w:t>&gt;/&lt;</w:t>
+      </w:r>
+      <w:proofErr w:type="spellStart"/>
+      <w:r>
+        <w:t>en</w:t>
+      </w:r>
+      <w:proofErr w:type="spellEnd"/>
+      <w:r>
+        <w:t>&gt;/&lt;</w:t>
+      </w:r>
+      <w:proofErr w:type="spellStart"/>
+      <w:r>
+        <w:t>hn</w:t>
+      </w:r>
+      <w:proofErr w:type="spellEnd"/>
+      <w:r>
+        <w:t>&gt;/&lt;ln&gt;/&lt;</w:t>
+      </w:r>
+      <w:proofErr w:type="spellStart"/>
+      <w:r>
+        <w:t>mn</w:t>
+      </w:r>
+      <w:proofErr w:type="spellEnd"/>
+      <w:r>
+        <w:t xml:space="preserve">&gt;/&lt;on&gt; default to the filename with </w:t>
+      </w:r>
+      <w:proofErr w:type="spellStart"/>
+      <w:r>
+        <w:t>ext</w:t>
+      </w:r>
+      <w:proofErr w:type="spellEnd"/>
     </w:p>
     <w:p>
       <w:pPr>
         <w:pStyle w:val="Code"/>
       </w:pPr>
       <w:r>
-        <w:t>changed to .d80/.log/.hex/.lst/.map/.o80 respectively. Not specifying</w:t>
+        <w:t xml:space="preserve">changed </w:t>
+      </w:r>
+      <w:proofErr w:type="gramStart"/>
+      <w:r>
+        <w:t>to .d</w:t>
+      </w:r>
+      <w:proofErr w:type="gramEnd"/>
+      <w:r>
+        <w:t>80/.log/.hex/.</w:t>
+      </w:r>
+      <w:proofErr w:type="spellStart"/>
+      <w:r>
+        <w:t>lst</w:t>
+      </w:r>
+      <w:proofErr w:type="spellEnd"/>
+      <w:r>
+        <w:t>/.map/.o80 respectively. Not specifying</w:t>
       </w:r>
     </w:p>
     <w:p>
@@ -9491,7 +10426,39 @@
         <w:pStyle w:val="Code"/>
       </w:pPr>
       <w:r>
-        <w:t>&lt;bn&gt;, &lt;cn&gt;, &lt;en&gt;, &lt;hn&gt;, &lt;ln&gt;, &lt;mn&gt; or &lt;on&gt; will stop that output.</w:t>
+        <w:t>&lt;bn&gt;, &lt;</w:t>
+      </w:r>
+      <w:proofErr w:type="spellStart"/>
+      <w:r>
+        <w:t>cn</w:t>
+      </w:r>
+      <w:proofErr w:type="spellEnd"/>
+      <w:r>
+        <w:t>&gt;, &lt;</w:t>
+      </w:r>
+      <w:proofErr w:type="spellStart"/>
+      <w:r>
+        <w:t>en</w:t>
+      </w:r>
+      <w:proofErr w:type="spellEnd"/>
+      <w:r>
+        <w:t>&gt;, &lt;</w:t>
+      </w:r>
+      <w:proofErr w:type="spellStart"/>
+      <w:r>
+        <w:t>hn</w:t>
+      </w:r>
+      <w:proofErr w:type="spellEnd"/>
+      <w:r>
+        <w:t>&gt;, &lt;ln&gt;, &lt;</w:t>
+      </w:r>
+      <w:proofErr w:type="spellStart"/>
+      <w:r>
+        <w:t>mn</w:t>
+      </w:r>
+      <w:proofErr w:type="spellEnd"/>
+      <w:r>
+        <w:t>&gt; or &lt;on&gt; will stop that output.</w:t>
       </w:r>
     </w:p>
     <w:p>
@@ -9570,7 +10537,15 @@
         <w:pStyle w:val="Code"/>
       </w:pPr>
       <w:r>
-        <w:t>symbols delimited by ; for example:</w:t>
+        <w:t xml:space="preserve">symbols delimited </w:t>
+      </w:r>
+      <w:proofErr w:type="gramStart"/>
+      <w:r>
+        <w:t>by ;</w:t>
+      </w:r>
+      <w:proofErr w:type="gramEnd"/>
+      <w:r>
+        <w:t xml:space="preserve"> for example:</w:t>
       </w:r>
     </w:p>
     <w:p>
@@ -9578,7 +10553,15 @@
         <w:pStyle w:val="Code"/>
       </w:pPr>
       <w:r>
-        <w:t xml:space="preserve">    --define=DEBUG;TAB_SIZE=4;CODE_NAME="Project ASM"</w:t>
+        <w:t xml:space="preserve">    --define=</w:t>
+      </w:r>
+      <w:proofErr w:type="gramStart"/>
+      <w:r>
+        <w:t>DEBUG;TAB</w:t>
+      </w:r>
+      <w:proofErr w:type="gramEnd"/>
+      <w:r>
+        <w:t>_SIZE=4;CODE_NAME="Project ASM"</w:t>
       </w:r>
     </w:p>
     <w:p>
@@ -9586,7 +10569,17 @@
         <w:pStyle w:val="Code"/>
       </w:pPr>
       <w:r>
-        <w:t xml:space="preserve">    --include=source/tables;source/help;/users/me/includes</w:t>
+        <w:t xml:space="preserve">    --include=source/</w:t>
+      </w:r>
+      <w:proofErr w:type="spellStart"/>
+      <w:proofErr w:type="gramStart"/>
+      <w:r>
+        <w:t>tables;source</w:t>
+      </w:r>
+      <w:proofErr w:type="spellEnd"/>
+      <w:proofErr w:type="gramEnd"/>
+      <w:r>
+        <w:t>/help;/users/me/includes</w:t>
       </w:r>
     </w:p>
     <w:p>
@@ -9623,14 +10616,43 @@
         <w:t>xa80</w:t>
       </w:r>
       <w:r>
-        <w:t xml:space="preserve"> myfile</w:t>
-      </w:r>
-      <w:r>
-        <w:t>.z80</w:t>
-      </w:r>
-      <w:r>
-        <w:t xml:space="preserve"> --listing=myfile --map=myfile --object=newprog</w:t>
-      </w:r>
+        <w:t xml:space="preserve"> </w:t>
+      </w:r>
+      <w:proofErr w:type="gramStart"/>
+      <w:r>
+        <w:t>myfile</w:t>
+      </w:r>
+      <w:r>
+        <w:t>.z</w:t>
+      </w:r>
+      <w:proofErr w:type="gramEnd"/>
+      <w:r>
+        <w:t>80</w:t>
+      </w:r>
+      <w:r>
+        <w:t xml:space="preserve"> --listing=</w:t>
+      </w:r>
+      <w:proofErr w:type="spellStart"/>
+      <w:r>
+        <w:t>myfile</w:t>
+      </w:r>
+      <w:proofErr w:type="spellEnd"/>
+      <w:r>
+        <w:t xml:space="preserve"> --map=</w:t>
+      </w:r>
+      <w:proofErr w:type="spellStart"/>
+      <w:r>
+        <w:t>myfile</w:t>
+      </w:r>
+      <w:proofErr w:type="spellEnd"/>
+      <w:r>
+        <w:t xml:space="preserve"> --object=</w:t>
+      </w:r>
+      <w:proofErr w:type="spellStart"/>
+      <w:r>
+        <w:t>newprog</w:t>
+      </w:r>
+      <w:proofErr w:type="spellEnd"/>
       <w:r>
         <w:t xml:space="preserve"> --verbose=1</w:t>
       </w:r>
@@ -9784,7 +10806,15 @@
               <w:cnfStyle w:val="000000100000" w:firstRow="0" w:lastRow="0" w:firstColumn="0" w:lastColumn="0" w:oddVBand="0" w:evenVBand="0" w:oddHBand="1" w:evenHBand="0" w:firstRowFirstColumn="0" w:firstRowLastColumn="0" w:lastRowFirstColumn="0" w:lastRowLastColumn="0"/>
             </w:pPr>
             <w:r>
-              <w:t>Not specifying a filename will cause the software to use the name sourcename.dbg. If the option is not used at all, no debug file is created</w:t>
+              <w:t xml:space="preserve">Not specifying a filename will cause the software to use the name </w:t>
+            </w:r>
+            <w:proofErr w:type="spellStart"/>
+            <w:r>
+              <w:t>sourcename.dbg</w:t>
+            </w:r>
+            <w:proofErr w:type="spellEnd"/>
+            <w:r>
+              <w:t>. If the option is not used at all, no debug file is created</w:t>
             </w:r>
           </w:p>
         </w:tc>
@@ -9814,8 +10844,13 @@
               <w:cnfStyle w:val="000000000000" w:firstRow="0" w:lastRow="0" w:firstColumn="0" w:lastColumn="0" w:oddVBand="0" w:evenVBand="0" w:oddHBand="0" w:evenHBand="0" w:firstRowFirstColumn="0" w:firstRowLastColumn="0" w:lastRowFirstColumn="0" w:lastRowLastColumn="0"/>
             </w:pPr>
             <w:r>
-              <w:t>--casesensitive</w:t>
-            </w:r>
+              <w:t>--</w:t>
+            </w:r>
+            <w:proofErr w:type="spellStart"/>
+            <w:r>
+              <w:t>casesensitive</w:t>
+            </w:r>
+            <w:proofErr w:type="spellEnd"/>
           </w:p>
         </w:tc>
         <w:tc>
@@ -9897,7 +10932,15 @@
               <w:cnfStyle w:val="000000100000" w:firstRow="0" w:lastRow="0" w:firstColumn="0" w:lastColumn="0" w:oddVBand="0" w:evenVBand="0" w:oddHBand="1" w:evenHBand="0" w:firstRowFirstColumn="0" w:firstRowLastColumn="0" w:lastRowFirstColumn="0" w:lastRowLastColumn="0"/>
             </w:pPr>
             <w:r>
-              <w:t>Valid use of &lt;list&gt; would be INC_MONITOR or FLAG2;FLOPPY_DRV;</w:t>
+              <w:t>Valid use of &lt;list&gt; would be INC_MONITOR or FLAG</w:t>
+            </w:r>
+            <w:proofErr w:type="gramStart"/>
+            <w:r>
+              <w:t>2;FLOPPY</w:t>
+            </w:r>
+            <w:proofErr w:type="gramEnd"/>
+            <w:r>
+              <w:t>_DRV;</w:t>
             </w:r>
             <w:r>
               <w:t>MASK_ALL</w:t>
@@ -10078,7 +11121,7 @@
         <w:pStyle w:val="Heading2"/>
       </w:pPr>
       <w:bookmarkStart w:id="27" w:name="_Ref104118199"/>
-      <w:bookmarkStart w:id="28" w:name="_Toc113885570"/>
+      <w:bookmarkStart w:id="28" w:name="_Toc136638026"/>
       <w:r>
         <w:lastRenderedPageBreak/>
         <w:t>Appendix – Opcodes</w:t>
@@ -29020,7 +30063,7 @@
       <w:pPr>
         <w:pStyle w:val="Heading1"/>
       </w:pPr>
-      <w:bookmarkStart w:id="29" w:name="_Toc113885571"/>
+      <w:bookmarkStart w:id="29" w:name="_Toc136638027"/>
       <w:r>
         <w:lastRenderedPageBreak/>
         <w:t>Index</w:t>
@@ -29064,7 +30107,7 @@
         <w:rPr>
           <w:noProof/>
         </w:rPr>
-        <w:t>.DEFINE, 15</w:t>
+        <w:t>.DEFINE, 13</w:t>
       </w:r>
     </w:p>
     <w:p>
@@ -29166,7 +30209,7 @@
         <w:rPr>
           <w:noProof/>
         </w:rPr>
-        <w:t>.IFDEF, 15</w:t>
+        <w:t>.IFDEF, 13</w:t>
       </w:r>
     </w:p>
     <w:p>
@@ -29183,7 +30226,7 @@
         <w:rPr>
           <w:noProof/>
         </w:rPr>
-        <w:t>.IFNDEF, 15</w:t>
+        <w:t>.IFNDEF, 13</w:t>
       </w:r>
     </w:p>
     <w:p>
@@ -29200,7 +30243,7 @@
         <w:rPr>
           <w:noProof/>
         </w:rPr>
-        <w:t>.INCLUDE, 10</w:t>
+        <w:t>.INCLUDE, 9</w:t>
       </w:r>
     </w:p>
     <w:p>
@@ -29217,7 +30260,7 @@
         <w:rPr>
           <w:noProof/>
         </w:rPr>
-        <w:t>Boolean, 16</w:t>
+        <w:t>Boolean, 14</w:t>
       </w:r>
     </w:p>
     <w:p>
@@ -29251,7 +30294,7 @@
         <w:rPr>
           <w:noProof/>
         </w:rPr>
-        <w:t>Comparison operators, 16</w:t>
+        <w:t>Comparison operators, 14</w:t>
       </w:r>
     </w:p>
     <w:p>
@@ -29455,7 +30498,7 @@
         <w:rPr>
           <w:noProof/>
         </w:rPr>
-        <w:t>.INCLUDE, 10</w:t>
+        <w:t>.INCLUDE, 9</w:t>
       </w:r>
     </w:p>
     <w:p>
@@ -29540,7 +30583,7 @@
         <w:rPr>
           <w:noProof/>
         </w:rPr>
-        <w:t>Expression, 8, 9, 10, 15, 16, 17</w:t>
+        <w:t>Expression, 8, 9, 10, 13, 14, 15</w:t>
       </w:r>
     </w:p>
     <w:p>
@@ -29557,7 +30600,7 @@
         <w:rPr>
           <w:noProof/>
         </w:rPr>
-        <w:t>Functions, 15, 16, 17</w:t>
+        <w:t>Functions, 13, 14, 15</w:t>
       </w:r>
     </w:p>
     <w:p>
@@ -29574,7 +30617,7 @@
         <w:rPr>
           <w:noProof/>
         </w:rPr>
-        <w:t>HIGH, 17</w:t>
+        <w:t>HIGH, 15</w:t>
       </w:r>
     </w:p>
     <w:p>
@@ -29591,7 +30634,7 @@
         <w:rPr>
           <w:noProof/>
         </w:rPr>
-        <w:t>IIF, 15</w:t>
+        <w:t>IIF, 13</w:t>
       </w:r>
     </w:p>
     <w:p>
@@ -29608,7 +30651,7 @@
         <w:rPr>
           <w:noProof/>
         </w:rPr>
-        <w:t>LEFT, 15</w:t>
+        <w:t>LEFT, 13</w:t>
       </w:r>
     </w:p>
     <w:p>
@@ -29625,7 +30668,7 @@
         <w:rPr>
           <w:noProof/>
         </w:rPr>
-        <w:t>LOW, 15, 17</w:t>
+        <w:t>LOW, 13, 15</w:t>
       </w:r>
     </w:p>
     <w:p>
@@ -29642,7 +30685,7 @@
         <w:rPr>
           <w:noProof/>
         </w:rPr>
-        <w:t>POS, 15</w:t>
+        <w:t>POS, 13</w:t>
       </w:r>
     </w:p>
     <w:p>
@@ -29676,7 +30719,7 @@
         <w:rPr>
           <w:noProof/>
         </w:rPr>
-        <w:t>Literal, 15</w:t>
+        <w:t>Literal, 13</w:t>
       </w:r>
     </w:p>
     <w:p>
@@ -29727,7 +30770,7 @@
         <w:rPr>
           <w:noProof/>
         </w:rPr>
-        <w:t>Null, 15</w:t>
+        <w:t>Null, 13</w:t>
       </w:r>
     </w:p>
     <w:p>
@@ -29744,7 +30787,7 @@
         <w:rPr>
           <w:noProof/>
         </w:rPr>
-        <w:t>Operands, 11</w:t>
+        <w:t>Operands, 10</w:t>
       </w:r>
     </w:p>
     <w:p>
@@ -29761,7 +30804,7 @@
         <w:rPr>
           <w:noProof/>
         </w:rPr>
-        <w:t>Precedence, 16</w:t>
+        <w:t>Precedence, 14</w:t>
       </w:r>
     </w:p>
     <w:p>
@@ -29778,7 +30821,7 @@
         <w:rPr>
           <w:noProof/>
         </w:rPr>
-        <w:t>String, 15, 16</w:t>
+        <w:t>String, 13, 14</w:t>
       </w:r>
     </w:p>
     <w:p>
@@ -29795,7 +30838,7 @@
         <w:rPr>
           <w:noProof/>
         </w:rPr>
-        <w:t>Symbol, 15, 16</w:t>
+        <w:t>Symbol, 13, 14</w:t>
       </w:r>
     </w:p>
     <w:p>
@@ -29812,7 +30855,7 @@
         <w:rPr>
           <w:noProof/>
         </w:rPr>
-        <w:t>Unary minus, 16</w:t>
+        <w:t>Unary minus, 14</w:t>
       </w:r>
     </w:p>
     <w:p>
@@ -29829,7 +30872,7 @@
         <w:rPr>
           <w:noProof/>
         </w:rPr>
-        <w:t>Unary plus, 16</w:t>
+        <w:t>Unary plus, 14</w:t>
       </w:r>
     </w:p>
     <w:p>
@@ -29966,8 +31009,13 @@
         <w:t xml:space="preserve"> </w:t>
       </w:r>
       <w:r>
-        <w:t>For hex literals, and B/H suffixes these are not case sensitive</w:t>
-      </w:r>
+        <w:t xml:space="preserve">For hex literals, and B/H suffixes these are not case </w:t>
+      </w:r>
+      <w:proofErr w:type="gramStart"/>
+      <w:r>
+        <w:t>sensitive</w:t>
+      </w:r>
+      <w:proofErr w:type="gramEnd"/>
     </w:p>
   </w:footnote>
   <w:footnote w:id="2">
@@ -29985,8 +31033,13 @@
         <w:t xml:space="preserve"> Hex literals using the H suffix must start with a digit. This is to avoid confusion with labels as FABH could be a hex literal or a label. In this instance, use 0FABH to make it clear to the assembler that this is a literal</w:t>
       </w:r>
       <w:r>
-        <w:t xml:space="preserve"> value</w:t>
-      </w:r>
+        <w:t xml:space="preserve"> </w:t>
+      </w:r>
+      <w:proofErr w:type="gramStart"/>
+      <w:r>
+        <w:t>value</w:t>
+      </w:r>
+      <w:proofErr w:type="gramEnd"/>
     </w:p>
   </w:footnote>
 </w:footnotes>

</xml_diff>